<commit_message>
prompt method for number of users added
</commit_message>
<xml_diff>
--- a/Documentation/CS1530_Deliverable1.docx
+++ b/Documentation/CS1530_Deliverable1.docx
@@ -156,7 +156,6 @@
         </w:rPr>
         <w:t xml:space="preserve">Forrest Wang - </w:t>
       </w:r>
-      <w:proofErr w:type="spellStart"/>
       <w:r>
         <w:rPr>
           <w:rFonts w:ascii="Times New Roman" w:eastAsia="Times New Roman" w:hAnsi="Times New Roman" w:cs="Times New Roman"/>
@@ -166,7 +165,6 @@
         </w:rPr>
         <w:t>CanadianPianoMan</w:t>
       </w:r>
-      <w:proofErr w:type="spellEnd"/>
     </w:p>
     <w:p>
       <w:pPr>
@@ -324,15 +322,6 @@
         <w:spacing w:before="60" w:after="100" w:afterAutospacing="1" w:line="240" w:lineRule="auto"/>
         <w:ind w:left="360"/>
         <w:rPr>
-          <w:noProof/>
-        </w:rPr>
-      </w:pPr>
-    </w:p>
-    <w:p>
-      <w:pPr>
-        <w:spacing w:before="60" w:after="100" w:afterAutospacing="1" w:line="240" w:lineRule="auto"/>
-        <w:ind w:left="360"/>
-        <w:rPr>
           <w:rFonts w:ascii="Times New Roman" w:eastAsia="Times New Roman" w:hAnsi="Times New Roman" w:cs="Times New Roman"/>
           <w:b/>
           <w:color w:val="24292E"/>
@@ -340,322 +329,6 @@
           <w:szCs w:val="24"/>
         </w:rPr>
       </w:pPr>
-      <w:r>
-        <w:rPr>
-          <w:rFonts w:ascii="Times New Roman" w:eastAsia="Times New Roman" w:hAnsi="Times New Roman" w:cs="Times New Roman"/>
-          <w:b/>
-          <w:noProof/>
-          <w:color w:val="24292E"/>
-          <w:sz w:val="24"/>
-          <w:szCs w:val="24"/>
-          <w:lang w:val="it-IT"/>
-        </w:rPr>
-        <mc:AlternateContent>
-          <mc:Choice Requires="wps">
-            <w:drawing>
-              <wp:anchor distT="0" distB="0" distL="114300" distR="114300" simplePos="0" relativeHeight="251672576" behindDoc="0" locked="0" layoutInCell="1" allowOverlap="1">
-                <wp:simplePos x="0" y="0"/>
-                <wp:positionH relativeFrom="column">
-                  <wp:posOffset>749300</wp:posOffset>
-                </wp:positionH>
-                <wp:positionV relativeFrom="paragraph">
-                  <wp:posOffset>250825</wp:posOffset>
-                </wp:positionV>
-                <wp:extent cx="527050" cy="45719"/>
-                <wp:effectExtent l="0" t="38100" r="44450" b="88265"/>
-                <wp:wrapNone/>
-                <wp:docPr id="12" name="Straight Arrow Connector 12"/>
-                <wp:cNvGraphicFramePr/>
-                <a:graphic xmlns:a="http://schemas.openxmlformats.org/drawingml/2006/main">
-                  <a:graphicData uri="http://schemas.microsoft.com/office/word/2010/wordprocessingShape">
-                    <wps:wsp>
-                      <wps:cNvCnPr/>
-                      <wps:spPr>
-                        <a:xfrm>
-                          <a:off x="0" y="0"/>
-                          <a:ext cx="527050" cy="45719"/>
-                        </a:xfrm>
-                        <a:prstGeom prst="straightConnector1">
-                          <a:avLst/>
-                        </a:prstGeom>
-                        <a:ln>
-                          <a:tailEnd type="triangle"/>
-                        </a:ln>
-                      </wps:spPr>
-                      <wps:style>
-                        <a:lnRef idx="3">
-                          <a:schemeClr val="accent2"/>
-                        </a:lnRef>
-                        <a:fillRef idx="0">
-                          <a:schemeClr val="accent2"/>
-                        </a:fillRef>
-                        <a:effectRef idx="2">
-                          <a:schemeClr val="accent2"/>
-                        </a:effectRef>
-                        <a:fontRef idx="minor">
-                          <a:schemeClr val="tx1"/>
-                        </a:fontRef>
-                      </wps:style>
-                      <wps:bodyPr/>
-                    </wps:wsp>
-                  </a:graphicData>
-                </a:graphic>
-                <wp14:sizeRelH relativeFrom="margin">
-                  <wp14:pctWidth>0</wp14:pctWidth>
-                </wp14:sizeRelH>
-                <wp14:sizeRelV relativeFrom="margin">
-                  <wp14:pctHeight>0</wp14:pctHeight>
-                </wp14:sizeRelV>
-              </wp:anchor>
-            </w:drawing>
-          </mc:Choice>
-          <mc:Fallback>
-            <w:pict>
-              <v:shapetype w14:anchorId="4286748F" id="_x0000_t32" coordsize="21600,21600" o:spt="32" o:oned="t" path="m,l21600,21600e" filled="f">
-                <v:path arrowok="t" fillok="f" o:connecttype="none"/>
-                <o:lock v:ext="edit" shapetype="t"/>
-              </v:shapetype>
-              <v:shape id="Straight Arrow Connector 12" o:spid="_x0000_s1026" type="#_x0000_t32" style="position:absolute;margin-left:59pt;margin-top:19.75pt;width:41.5pt;height:3.6pt;z-index:251672576;visibility:visible;mso-wrap-style:square;mso-width-percent:0;mso-height-percent:0;mso-wrap-distance-left:9pt;mso-wrap-distance-top:0;mso-wrap-distance-right:9pt;mso-wrap-distance-bottom:0;mso-position-horizontal:absolute;mso-position-horizontal-relative:text;mso-position-vertical:absolute;mso-position-vertical-relative:text;mso-width-percent:0;mso-height-percent:0;mso-width-relative:margin;mso-height-relative:margin" o:gfxdata="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" strokecolor="#ed7d31 [3205]" strokeweight="1.5pt">
-                <v:stroke endarrow="block" joinstyle="miter"/>
-              </v:shape>
-            </w:pict>
-          </mc:Fallback>
-        </mc:AlternateContent>
-      </w:r>
-      <w:r>
-        <w:rPr>
-          <w:rFonts w:ascii="Times New Roman" w:eastAsia="Times New Roman" w:hAnsi="Times New Roman" w:cs="Times New Roman"/>
-          <w:b/>
-          <w:noProof/>
-          <w:color w:val="24292E"/>
-          <w:sz w:val="24"/>
-          <w:szCs w:val="24"/>
-          <w:lang w:val="it-IT"/>
-        </w:rPr>
-        <mc:AlternateContent>
-          <mc:Choice Requires="wps">
-            <w:drawing>
-              <wp:anchor distT="0" distB="0" distL="114300" distR="114300" simplePos="0" relativeHeight="251682816" behindDoc="0" locked="0" layoutInCell="1" allowOverlap="1" wp14:anchorId="78BE71D7" wp14:editId="3D224C5A">
-                <wp:simplePos x="0" y="0"/>
-                <wp:positionH relativeFrom="column">
-                  <wp:posOffset>4095750</wp:posOffset>
-                </wp:positionH>
-                <wp:positionV relativeFrom="paragraph">
-                  <wp:posOffset>244475</wp:posOffset>
-                </wp:positionV>
-                <wp:extent cx="622300" cy="349250"/>
-                <wp:effectExtent l="0" t="0" r="63500" b="50800"/>
-                <wp:wrapNone/>
-                <wp:docPr id="17" name="Straight Arrow Connector 17"/>
-                <wp:cNvGraphicFramePr/>
-                <a:graphic xmlns:a="http://schemas.openxmlformats.org/drawingml/2006/main">
-                  <a:graphicData uri="http://schemas.microsoft.com/office/word/2010/wordprocessingShape">
-                    <wps:wsp>
-                      <wps:cNvCnPr/>
-                      <wps:spPr>
-                        <a:xfrm>
-                          <a:off x="0" y="0"/>
-                          <a:ext cx="622300" cy="349250"/>
-                        </a:xfrm>
-                        <a:prstGeom prst="straightConnector1">
-                          <a:avLst/>
-                        </a:prstGeom>
-                        <a:ln>
-                          <a:tailEnd type="triangle"/>
-                        </a:ln>
-                      </wps:spPr>
-                      <wps:style>
-                        <a:lnRef idx="3">
-                          <a:schemeClr val="accent2"/>
-                        </a:lnRef>
-                        <a:fillRef idx="0">
-                          <a:schemeClr val="accent2"/>
-                        </a:fillRef>
-                        <a:effectRef idx="2">
-                          <a:schemeClr val="accent2"/>
-                        </a:effectRef>
-                        <a:fontRef idx="minor">
-                          <a:schemeClr val="tx1"/>
-                        </a:fontRef>
-                      </wps:style>
-                      <wps:bodyPr/>
-                    </wps:wsp>
-                  </a:graphicData>
-                </a:graphic>
-                <wp14:sizeRelH relativeFrom="margin">
-                  <wp14:pctWidth>0</wp14:pctWidth>
-                </wp14:sizeRelH>
-                <wp14:sizeRelV relativeFrom="margin">
-                  <wp14:pctHeight>0</wp14:pctHeight>
-                </wp14:sizeRelV>
-              </wp:anchor>
-            </w:drawing>
-          </mc:Choice>
-          <mc:Fallback>
-            <w:pict>
-              <v:shape w14:anchorId="4DDFED3D" id="Straight Arrow Connector 17" o:spid="_x0000_s1026" type="#_x0000_t32" style="position:absolute;margin-left:322.5pt;margin-top:19.25pt;width:49pt;height:27.5pt;z-index:251682816;visibility:visible;mso-wrap-style:square;mso-width-percent:0;mso-height-percent:0;mso-wrap-distance-left:9pt;mso-wrap-distance-top:0;mso-wrap-distance-right:9pt;mso-wrap-distance-bottom:0;mso-position-horizontal:absolute;mso-position-horizontal-relative:text;mso-position-vertical:absolute;mso-position-vertical-relative:text;mso-width-percent:0;mso-height-percent:0;mso-width-relative:margin;mso-height-relative:margin" o:gfxdata="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" strokecolor="#ed7d31 [3205]" strokeweight="1.5pt">
-                <v:stroke endarrow="block" joinstyle="miter"/>
-              </v:shape>
-            </w:pict>
-          </mc:Fallback>
-        </mc:AlternateContent>
-      </w:r>
-      <w:r>
-        <w:rPr>
-          <w:rFonts w:ascii="Times New Roman" w:eastAsia="Times New Roman" w:hAnsi="Times New Roman" w:cs="Times New Roman"/>
-          <w:b/>
-          <w:noProof/>
-          <w:color w:val="24292E"/>
-          <w:sz w:val="24"/>
-          <w:szCs w:val="24"/>
-          <w:lang w:val="it-IT"/>
-        </w:rPr>
-        <mc:AlternateContent>
-          <mc:Choice Requires="wps">
-            <w:drawing>
-              <wp:anchor distT="0" distB="0" distL="114300" distR="114300" simplePos="0" relativeHeight="251678720" behindDoc="0" locked="0" layoutInCell="1" allowOverlap="1" wp14:anchorId="78BE71D7" wp14:editId="3D224C5A">
-                <wp:simplePos x="0" y="0"/>
-                <wp:positionH relativeFrom="column">
-                  <wp:posOffset>2965450</wp:posOffset>
-                </wp:positionH>
-                <wp:positionV relativeFrom="paragraph">
-                  <wp:posOffset>250826</wp:posOffset>
-                </wp:positionV>
-                <wp:extent cx="431800" cy="342900"/>
-                <wp:effectExtent l="0" t="38100" r="63500" b="19050"/>
-                <wp:wrapNone/>
-                <wp:docPr id="15" name="Straight Arrow Connector 15"/>
-                <wp:cNvGraphicFramePr/>
-                <a:graphic xmlns:a="http://schemas.openxmlformats.org/drawingml/2006/main">
-                  <a:graphicData uri="http://schemas.microsoft.com/office/word/2010/wordprocessingShape">
-                    <wps:wsp>
-                      <wps:cNvCnPr/>
-                      <wps:spPr>
-                        <a:xfrm flipV="1">
-                          <a:off x="0" y="0"/>
-                          <a:ext cx="431800" cy="342900"/>
-                        </a:xfrm>
-                        <a:prstGeom prst="straightConnector1">
-                          <a:avLst/>
-                        </a:prstGeom>
-                        <a:ln>
-                          <a:tailEnd type="triangle"/>
-                        </a:ln>
-                      </wps:spPr>
-                      <wps:style>
-                        <a:lnRef idx="3">
-                          <a:schemeClr val="accent2"/>
-                        </a:lnRef>
-                        <a:fillRef idx="0">
-                          <a:schemeClr val="accent2"/>
-                        </a:fillRef>
-                        <a:effectRef idx="2">
-                          <a:schemeClr val="accent2"/>
-                        </a:effectRef>
-                        <a:fontRef idx="minor">
-                          <a:schemeClr val="tx1"/>
-                        </a:fontRef>
-                      </wps:style>
-                      <wps:bodyPr/>
-                    </wps:wsp>
-                  </a:graphicData>
-                </a:graphic>
-                <wp14:sizeRelH relativeFrom="margin">
-                  <wp14:pctWidth>0</wp14:pctWidth>
-                </wp14:sizeRelH>
-                <wp14:sizeRelV relativeFrom="margin">
-                  <wp14:pctHeight>0</wp14:pctHeight>
-                </wp14:sizeRelV>
-              </wp:anchor>
-            </w:drawing>
-          </mc:Choice>
-          <mc:Fallback>
-            <w:pict>
-              <v:shape w14:anchorId="45B18FFC" id="Straight Arrow Connector 15" o:spid="_x0000_s1026" type="#_x0000_t32" style="position:absolute;margin-left:233.5pt;margin-top:19.75pt;width:34pt;height:27pt;flip:y;z-index:251678720;visibility:visible;mso-wrap-style:square;mso-width-percent:0;mso-height-percent:0;mso-wrap-distance-left:9pt;mso-wrap-distance-top:0;mso-wrap-distance-right:9pt;mso-wrap-distance-bottom:0;mso-position-horizontal:absolute;mso-position-horizontal-relative:text;mso-position-vertical:absolute;mso-position-vertical-relative:text;mso-width-percent:0;mso-height-percent:0;mso-width-relative:margin;mso-height-relative:margin" o:gfxdata="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" strokecolor="#ed7d31 [3205]" strokeweight="1.5pt">
-                <v:stroke endarrow="block" joinstyle="miter"/>
-              </v:shape>
-            </w:pict>
-          </mc:Fallback>
-        </mc:AlternateContent>
-      </w:r>
-      <w:r>
-        <w:rPr>
-          <w:rFonts w:ascii="Times New Roman" w:eastAsia="Times New Roman" w:hAnsi="Times New Roman" w:cs="Times New Roman"/>
-          <w:b/>
-          <w:noProof/>
-          <w:color w:val="24292E"/>
-          <w:sz w:val="24"/>
-          <w:szCs w:val="24"/>
-          <w:lang w:val="it-IT"/>
-        </w:rPr>
-        <mc:AlternateContent>
-          <mc:Choice Requires="wps">
-            <w:drawing>
-              <wp:anchor distT="0" distB="0" distL="114300" distR="114300" simplePos="0" relativeHeight="251676672" behindDoc="0" locked="0" layoutInCell="1" allowOverlap="1" wp14:anchorId="78BE71D7" wp14:editId="3D224C5A">
-                <wp:simplePos x="0" y="0"/>
-                <wp:positionH relativeFrom="column">
-                  <wp:posOffset>1974850</wp:posOffset>
-                </wp:positionH>
-                <wp:positionV relativeFrom="paragraph">
-                  <wp:posOffset>257175</wp:posOffset>
-                </wp:positionV>
-                <wp:extent cx="330200" cy="590550"/>
-                <wp:effectExtent l="0" t="0" r="69850" b="57150"/>
-                <wp:wrapNone/>
-                <wp:docPr id="14" name="Straight Arrow Connector 14"/>
-                <wp:cNvGraphicFramePr/>
-                <a:graphic xmlns:a="http://schemas.openxmlformats.org/drawingml/2006/main">
-                  <a:graphicData uri="http://schemas.microsoft.com/office/word/2010/wordprocessingShape">
-                    <wps:wsp>
-                      <wps:cNvCnPr/>
-                      <wps:spPr>
-                        <a:xfrm>
-                          <a:off x="0" y="0"/>
-                          <a:ext cx="330200" cy="590550"/>
-                        </a:xfrm>
-                        <a:prstGeom prst="straightConnector1">
-                          <a:avLst/>
-                        </a:prstGeom>
-                        <a:ln>
-                          <a:tailEnd type="triangle"/>
-                        </a:ln>
-                      </wps:spPr>
-                      <wps:style>
-                        <a:lnRef idx="3">
-                          <a:schemeClr val="accent2"/>
-                        </a:lnRef>
-                        <a:fillRef idx="0">
-                          <a:schemeClr val="accent2"/>
-                        </a:fillRef>
-                        <a:effectRef idx="2">
-                          <a:schemeClr val="accent2"/>
-                        </a:effectRef>
-                        <a:fontRef idx="minor">
-                          <a:schemeClr val="tx1"/>
-                        </a:fontRef>
-                      </wps:style>
-                      <wps:bodyPr/>
-                    </wps:wsp>
-                  </a:graphicData>
-                </a:graphic>
-                <wp14:sizeRelH relativeFrom="margin">
-                  <wp14:pctWidth>0</wp14:pctWidth>
-                </wp14:sizeRelH>
-                <wp14:sizeRelV relativeFrom="margin">
-                  <wp14:pctHeight>0</wp14:pctHeight>
-                </wp14:sizeRelV>
-              </wp:anchor>
-            </w:drawing>
-          </mc:Choice>
-          <mc:Fallback>
-            <w:pict>
-              <v:shape w14:anchorId="42500CD4" id="Straight Arrow Connector 14" o:spid="_x0000_s1026" type="#_x0000_t32" style="position:absolute;margin-left:155.5pt;margin-top:20.25pt;width:26pt;height:46.5pt;z-index:251676672;visibility:visible;mso-wrap-style:square;mso-width-percent:0;mso-height-percent:0;mso-wrap-distance-left:9pt;mso-wrap-distance-top:0;mso-wrap-distance-right:9pt;mso-wrap-distance-bottom:0;mso-position-horizontal:absolute;mso-position-horizontal-relative:text;mso-position-vertical:absolute;mso-position-vertical-relative:text;mso-width-percent:0;mso-height-percent:0;mso-width-relative:margin;mso-height-relative:margin" o:gfxdata="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" strokecolor="#ed7d31 [3205]" strokeweight="1.5pt">
-                <v:stroke endarrow="block" joinstyle="miter"/>
-              </v:shape>
-            </w:pict>
-          </mc:Fallback>
-        </mc:AlternateContent>
-      </w:r>
       <w:r>
         <w:rPr>
           <w:rFonts w:ascii="Times New Roman" w:eastAsia="Times New Roman" w:hAnsi="Times New Roman" w:cs="Times New Roman"/>
@@ -672,10 +345,10 @@
               <wp:anchor distT="0" distB="0" distL="114300" distR="114300" simplePos="0" relativeHeight="251665408" behindDoc="0" locked="0" layoutInCell="1" allowOverlap="1" wp14:anchorId="5893C7A2" wp14:editId="385E6972">
                 <wp:simplePos x="0" y="0"/>
                 <wp:positionH relativeFrom="column">
-                  <wp:posOffset>3403600</wp:posOffset>
+                  <wp:posOffset>3530600</wp:posOffset>
                 </wp:positionH>
                 <wp:positionV relativeFrom="paragraph">
-                  <wp:posOffset>1905</wp:posOffset>
+                  <wp:posOffset>173355</wp:posOffset>
                 </wp:positionV>
                 <wp:extent cx="685800" cy="520700"/>
                 <wp:effectExtent l="0" t="0" r="19050" b="12700"/>
@@ -737,7 +410,7 @@
           </mc:Choice>
           <mc:Fallback>
             <w:pict>
-              <v:roundrect w14:anchorId="5893C7A2" id="Rectangle: Rounded Corners 7" o:spid="_x0000_s1026" style="position:absolute;left:0;text-align:left;margin-left:268pt;margin-top:.15pt;width:54pt;height:41pt;z-index:251665408;visibility:visible;mso-wrap-style:square;mso-wrap-distance-left:9pt;mso-wrap-distance-top:0;mso-wrap-distance-right:9pt;mso-wrap-distance-bottom:0;mso-position-horizontal:absolute;mso-position-horizontal-relative:text;mso-position-vertical:absolute;mso-position-vertical-relative:text;v-text-anchor:middle" arcsize="10923f" o:gfxdata="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" fillcolor="#4472c4 [3204]" strokecolor="#1f3763 [1604]" strokeweight="1pt">
+              <v:roundrect w14:anchorId="5893C7A2" id="Rectangle: Rounded Corners 7" o:spid="_x0000_s1026" style="position:absolute;left:0;text-align:left;margin-left:278pt;margin-top:13.65pt;width:54pt;height:41pt;z-index:251665408;visibility:visible;mso-wrap-style:square;mso-wrap-distance-left:9pt;mso-wrap-distance-top:0;mso-wrap-distance-right:9pt;mso-wrap-distance-bottom:0;mso-position-horizontal:absolute;mso-position-horizontal-relative:text;mso-position-vertical:absolute;mso-position-vertical-relative:text;v-text-anchor:middle" arcsize="10923f" o:gfxdata="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" fillcolor="#4472c4 [3204]" strokecolor="#1f3763 [1604]" strokeweight="1pt">
                 <v:stroke joinstyle="miter"/>
                 <v:textbox>
                   <w:txbxContent>
@@ -769,113 +442,13 @@
         <mc:AlternateContent>
           <mc:Choice Requires="wps">
             <w:drawing>
-              <wp:anchor distT="0" distB="0" distL="114300" distR="114300" simplePos="0" relativeHeight="251663360" behindDoc="0" locked="0" layoutInCell="1" allowOverlap="1" wp14:anchorId="5893C7A2" wp14:editId="385E6972">
-                <wp:simplePos x="0" y="0"/>
-                <wp:positionH relativeFrom="column">
-                  <wp:posOffset>1276350</wp:posOffset>
-                </wp:positionH>
-                <wp:positionV relativeFrom="paragraph">
-                  <wp:posOffset>4445</wp:posOffset>
-                </wp:positionV>
-                <wp:extent cx="685800" cy="520700"/>
-                <wp:effectExtent l="0" t="0" r="19050" b="12700"/>
-                <wp:wrapNone/>
-                <wp:docPr id="6" name="Rectangle: Rounded Corners 6"/>
-                <wp:cNvGraphicFramePr/>
-                <a:graphic xmlns:a="http://schemas.openxmlformats.org/drawingml/2006/main">
-                  <a:graphicData uri="http://schemas.microsoft.com/office/word/2010/wordprocessingShape">
-                    <wps:wsp>
-                      <wps:cNvSpPr/>
-                      <wps:spPr>
-                        <a:xfrm>
-                          <a:off x="0" y="0"/>
-                          <a:ext cx="685800" cy="520700"/>
-                        </a:xfrm>
-                        <a:prstGeom prst="roundRect">
-                          <a:avLst/>
-                        </a:prstGeom>
-                      </wps:spPr>
-                      <wps:style>
-                        <a:lnRef idx="2">
-                          <a:schemeClr val="accent1">
-                            <a:shade val="50000"/>
-                          </a:schemeClr>
-                        </a:lnRef>
-                        <a:fillRef idx="1">
-                          <a:schemeClr val="accent1"/>
-                        </a:fillRef>
-                        <a:effectRef idx="0">
-                          <a:schemeClr val="accent1"/>
-                        </a:effectRef>
-                        <a:fontRef idx="minor">
-                          <a:schemeClr val="lt1"/>
-                        </a:fontRef>
-                      </wps:style>
-                      <wps:txbx>
-                        <w:txbxContent>
-                          <w:p>
-                            <w:pPr>
-                              <w:jc w:val="center"/>
-                            </w:pPr>
-                            <w:r>
-                              <w:t>User Story 2</w:t>
-                            </w:r>
-                          </w:p>
-                        </w:txbxContent>
-                      </wps:txbx>
-                      <wps:bodyPr rot="0" spcFirstLastPara="0" vertOverflow="overflow" horzOverflow="overflow" vert="horz" wrap="square" lIns="91440" tIns="45720" rIns="91440" bIns="45720" numCol="1" spcCol="0" rtlCol="0" fromWordArt="0" anchor="ctr" anchorCtr="0" forceAA="0" compatLnSpc="1">
-                        <a:prstTxWarp prst="textNoShape">
-                          <a:avLst/>
-                        </a:prstTxWarp>
-                        <a:noAutofit/>
-                      </wps:bodyPr>
-                    </wps:wsp>
-                  </a:graphicData>
-                </a:graphic>
-              </wp:anchor>
-            </w:drawing>
-          </mc:Choice>
-          <mc:Fallback>
-            <w:pict>
-              <v:roundrect w14:anchorId="5893C7A2" id="Rectangle: Rounded Corners 6" o:spid="_x0000_s1027" style="position:absolute;left:0;text-align:left;margin-left:100.5pt;margin-top:.35pt;width:54pt;height:41pt;z-index:251663360;visibility:visible;mso-wrap-style:square;mso-wrap-distance-left:9pt;mso-wrap-distance-top:0;mso-wrap-distance-right:9pt;mso-wrap-distance-bottom:0;mso-position-horizontal:absolute;mso-position-horizontal-relative:text;mso-position-vertical:absolute;mso-position-vertical-relative:text;v-text-anchor:middle" arcsize="10923f" o:gfxdata="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" fillcolor="#4472c4 [3204]" strokecolor="#1f3763 [1604]" strokeweight="1pt">
-                <v:stroke joinstyle="miter"/>
-                <v:textbox>
-                  <w:txbxContent>
-                    <w:p>
-                      <w:pPr>
-                        <w:jc w:val="center"/>
-                      </w:pPr>
-                      <w:r>
-                        <w:t>User Story 2</w:t>
-                      </w:r>
-                    </w:p>
-                  </w:txbxContent>
-                </v:textbox>
-              </v:roundrect>
-            </w:pict>
-          </mc:Fallback>
-        </mc:AlternateContent>
-      </w:r>
-      <w:r>
-        <w:rPr>
-          <w:rFonts w:ascii="Times New Roman" w:eastAsia="Times New Roman" w:hAnsi="Times New Roman" w:cs="Times New Roman"/>
-          <w:b/>
-          <w:noProof/>
-          <w:color w:val="24292E"/>
-          <w:sz w:val="24"/>
-          <w:szCs w:val="24"/>
-          <w:lang w:val="it-IT"/>
-        </w:rPr>
-        <mc:AlternateContent>
-          <mc:Choice Requires="wps">
-            <w:drawing>
               <wp:anchor distT="0" distB="0" distL="114300" distR="114300" simplePos="0" relativeHeight="251661312" behindDoc="0" locked="0" layoutInCell="1" allowOverlap="1" wp14:anchorId="5893C7A2" wp14:editId="385E6972">
                 <wp:simplePos x="0" y="0"/>
                 <wp:positionH relativeFrom="margin">
                   <wp:align>left</wp:align>
                 </wp:positionH>
                 <wp:positionV relativeFrom="paragraph">
-                  <wp:posOffset>635</wp:posOffset>
+                  <wp:posOffset>71120</wp:posOffset>
                 </wp:positionV>
                 <wp:extent cx="749300" cy="546100"/>
                 <wp:effectExtent l="0" t="0" r="12700" b="25400"/>
@@ -949,7 +522,7 @@
           </mc:Choice>
           <mc:Fallback>
             <w:pict>
-              <v:roundrect w14:anchorId="5893C7A2" id="Rectangle: Rounded Corners 5" o:spid="_x0000_s1028" style="position:absolute;left:0;text-align:left;margin-left:0;margin-top:.05pt;width:59pt;height:43pt;z-index:251661312;visibility:visible;mso-wrap-style:square;mso-width-percent:0;mso-height-percent:0;mso-wrap-distance-left:9pt;mso-wrap-distance-top:0;mso-wrap-distance-right:9pt;mso-wrap-distance-bottom:0;mso-position-horizontal:left;mso-position-horizontal-relative:margin;mso-position-vertical:absolute;mso-position-vertical-relative:text;mso-width-percent:0;mso-height-percent:0;mso-width-relative:margin;mso-height-relative:margin;v-text-anchor:middle" arcsize="10923f" o:gfxdata="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" fillcolor="#4472c4 [3204]" strokecolor="#1f3763 [1604]" strokeweight="1pt">
+              <v:roundrect w14:anchorId="5893C7A2" id="Rectangle: Rounded Corners 5" o:spid="_x0000_s1027" style="position:absolute;left:0;text-align:left;margin-left:0;margin-top:5.6pt;width:59pt;height:43pt;z-index:251661312;visibility:visible;mso-wrap-style:square;mso-width-percent:0;mso-height-percent:0;mso-wrap-distance-left:9pt;mso-wrap-distance-top:0;mso-wrap-distance-right:9pt;mso-wrap-distance-bottom:0;mso-position-horizontal:left;mso-position-horizontal-relative:margin;mso-position-vertical:absolute;mso-position-vertical-relative:text;mso-width-percent:0;mso-height-percent:0;mso-width-relative:margin;mso-height-relative:margin;v-text-anchor:middle" arcsize="10923f" o:gfxdata="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" fillcolor="#4472c4 [3204]" strokecolor="#1f3763 [1604]" strokeweight="1pt">
                 <v:stroke joinstyle="miter"/>
                 <v:textbox>
                   <w:txbxContent>
@@ -1001,27 +574,27 @@
         <mc:AlternateContent>
           <mc:Choice Requires="wps">
             <w:drawing>
-              <wp:anchor distT="0" distB="0" distL="114300" distR="114300" simplePos="0" relativeHeight="251674624" behindDoc="0" locked="0" layoutInCell="1" allowOverlap="1" wp14:anchorId="78BE71D7" wp14:editId="3D224C5A">
+              <wp:anchor distT="0" distB="0" distL="114300" distR="114300" simplePos="0" relativeHeight="251682816" behindDoc="0" locked="0" layoutInCell="1" allowOverlap="1" wp14:anchorId="78BE71D7" wp14:editId="3D224C5A">
                 <wp:simplePos x="0" y="0"/>
                 <wp:positionH relativeFrom="column">
-                  <wp:posOffset>749300</wp:posOffset>
+                  <wp:posOffset>4178300</wp:posOffset>
                 </wp:positionH>
                 <wp:positionV relativeFrom="paragraph">
-                  <wp:posOffset>145415</wp:posOffset>
+                  <wp:posOffset>309880</wp:posOffset>
                 </wp:positionV>
-                <wp:extent cx="577850" cy="819150"/>
-                <wp:effectExtent l="0" t="38100" r="50800" b="19050"/>
+                <wp:extent cx="514350" cy="425450"/>
+                <wp:effectExtent l="0" t="0" r="76200" b="50800"/>
                 <wp:wrapNone/>
-                <wp:docPr id="13" name="Straight Arrow Connector 13"/>
+                <wp:docPr id="17" name="Straight Arrow Connector 17"/>
                 <wp:cNvGraphicFramePr/>
                 <a:graphic xmlns:a="http://schemas.openxmlformats.org/drawingml/2006/main">
                   <a:graphicData uri="http://schemas.microsoft.com/office/word/2010/wordprocessingShape">
                     <wps:wsp>
                       <wps:cNvCnPr/>
                       <wps:spPr>
-                        <a:xfrm flipV="1">
+                        <a:xfrm>
                           <a:off x="0" y="0"/>
-                          <a:ext cx="577850" cy="819150"/>
+                          <a:ext cx="514350" cy="425450"/>
                         </a:xfrm>
                         <a:prstGeom prst="straightConnector1">
                           <a:avLst/>
@@ -1059,13 +632,195 @@
           </mc:Choice>
           <mc:Fallback>
             <w:pict>
-              <v:shape w14:anchorId="0D6F57AC" id="Straight Arrow Connector 13" o:spid="_x0000_s1026" type="#_x0000_t32" style="position:absolute;margin-left:59pt;margin-top:11.45pt;width:45.5pt;height:64.5pt;flip:y;z-index:251674624;visibility:visible;mso-wrap-style:square;mso-width-percent:0;mso-height-percent:0;mso-wrap-distance-left:9pt;mso-wrap-distance-top:0;mso-wrap-distance-right:9pt;mso-wrap-distance-bottom:0;mso-position-horizontal:absolute;mso-position-horizontal-relative:text;mso-position-vertical:absolute;mso-position-vertical-relative:text;mso-width-percent:0;mso-height-percent:0;mso-width-relative:margin;mso-height-relative:margin" o:gfxdata="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" strokecolor="#ed7d31 [3205]" strokeweight="1.5pt">
+              <v:shapetype w14:anchorId="08A77E48" id="_x0000_t32" coordsize="21600,21600" o:spt="32" o:oned="t" path="m,l21600,21600e" filled="f">
+                <v:path arrowok="t" fillok="f" o:connecttype="none"/>
+                <o:lock v:ext="edit" shapetype="t"/>
+              </v:shapetype>
+              <v:shape id="Straight Arrow Connector 17" o:spid="_x0000_s1026" type="#_x0000_t32" style="position:absolute;margin-left:329pt;margin-top:24.4pt;width:40.5pt;height:33.5pt;z-index:251682816;visibility:visible;mso-wrap-style:square;mso-width-percent:0;mso-height-percent:0;mso-wrap-distance-left:9pt;mso-wrap-distance-top:0;mso-wrap-distance-right:9pt;mso-wrap-distance-bottom:0;mso-position-horizontal:absolute;mso-position-horizontal-relative:text;mso-position-vertical:absolute;mso-position-vertical-relative:text;mso-width-percent:0;mso-height-percent:0;mso-width-relative:margin;mso-height-relative:margin" o:gfxdata="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" strokecolor="#ed7d31 [3205]" strokeweight="1.5pt">
                 <v:stroke endarrow="block" joinstyle="miter"/>
               </v:shape>
             </w:pict>
           </mc:Fallback>
         </mc:AlternateContent>
       </w:r>
+      <w:r>
+        <w:rPr>
+          <w:rFonts w:ascii="Times New Roman" w:eastAsia="Times New Roman" w:hAnsi="Times New Roman" w:cs="Times New Roman"/>
+          <w:b/>
+          <w:noProof/>
+          <w:color w:val="24292E"/>
+          <w:sz w:val="24"/>
+          <w:szCs w:val="24"/>
+          <w:lang w:val="it-IT"/>
+        </w:rPr>
+        <mc:AlternateContent>
+          <mc:Choice Requires="wps">
+            <w:drawing>
+              <wp:anchor distT="0" distB="0" distL="114300" distR="114300" simplePos="0" relativeHeight="251678720" behindDoc="0" locked="0" layoutInCell="1" allowOverlap="1" wp14:anchorId="78BE71D7" wp14:editId="3D224C5A">
+                <wp:simplePos x="0" y="0"/>
+                <wp:positionH relativeFrom="column">
+                  <wp:posOffset>3238500</wp:posOffset>
+                </wp:positionH>
+                <wp:positionV relativeFrom="paragraph">
+                  <wp:posOffset>309880</wp:posOffset>
+                </wp:positionV>
+                <wp:extent cx="342900" cy="425450"/>
+                <wp:effectExtent l="0" t="38100" r="57150" b="31750"/>
+                <wp:wrapNone/>
+                <wp:docPr id="15" name="Straight Arrow Connector 15"/>
+                <wp:cNvGraphicFramePr/>
+                <a:graphic xmlns:a="http://schemas.openxmlformats.org/drawingml/2006/main">
+                  <a:graphicData uri="http://schemas.microsoft.com/office/word/2010/wordprocessingShape">
+                    <wps:wsp>
+                      <wps:cNvCnPr/>
+                      <wps:spPr>
+                        <a:xfrm flipV="1">
+                          <a:off x="0" y="0"/>
+                          <a:ext cx="342900" cy="425450"/>
+                        </a:xfrm>
+                        <a:prstGeom prst="straightConnector1">
+                          <a:avLst/>
+                        </a:prstGeom>
+                        <a:ln>
+                          <a:tailEnd type="triangle"/>
+                        </a:ln>
+                      </wps:spPr>
+                      <wps:style>
+                        <a:lnRef idx="3">
+                          <a:schemeClr val="accent2"/>
+                        </a:lnRef>
+                        <a:fillRef idx="0">
+                          <a:schemeClr val="accent2"/>
+                        </a:fillRef>
+                        <a:effectRef idx="2">
+                          <a:schemeClr val="accent2"/>
+                        </a:effectRef>
+                        <a:fontRef idx="minor">
+                          <a:schemeClr val="tx1"/>
+                        </a:fontRef>
+                      </wps:style>
+                      <wps:bodyPr/>
+                    </wps:wsp>
+                  </a:graphicData>
+                </a:graphic>
+                <wp14:sizeRelH relativeFrom="margin">
+                  <wp14:pctWidth>0</wp14:pctWidth>
+                </wp14:sizeRelH>
+                <wp14:sizeRelV relativeFrom="margin">
+                  <wp14:pctHeight>0</wp14:pctHeight>
+                </wp14:sizeRelV>
+              </wp:anchor>
+            </w:drawing>
+          </mc:Choice>
+          <mc:Fallback>
+            <w:pict>
+              <v:shape w14:anchorId="678C6A32" id="Straight Arrow Connector 15" o:spid="_x0000_s1026" type="#_x0000_t32" style="position:absolute;margin-left:255pt;margin-top:24.4pt;width:27pt;height:33.5pt;flip:y;z-index:251678720;visibility:visible;mso-wrap-style:square;mso-width-percent:0;mso-height-percent:0;mso-wrap-distance-left:9pt;mso-wrap-distance-top:0;mso-wrap-distance-right:9pt;mso-wrap-distance-bottom:0;mso-position-horizontal:absolute;mso-position-horizontal-relative:text;mso-position-vertical:absolute;mso-position-vertical-relative:text;mso-width-percent:0;mso-height-percent:0;mso-width-relative:margin;mso-height-relative:margin" o:gfxdata="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" strokecolor="#ed7d31 [3205]" strokeweight="1.5pt">
+                <v:stroke endarrow="block" joinstyle="miter"/>
+              </v:shape>
+            </w:pict>
+          </mc:Fallback>
+        </mc:AlternateContent>
+      </w:r>
+      <w:r>
+        <w:rPr>
+          <w:rFonts w:ascii="Times New Roman" w:eastAsia="Times New Roman" w:hAnsi="Times New Roman" w:cs="Times New Roman"/>
+          <w:b/>
+          <w:noProof/>
+          <w:color w:val="24292E"/>
+          <w:sz w:val="24"/>
+          <w:szCs w:val="24"/>
+          <w:lang w:val="it-IT"/>
+        </w:rPr>
+        <mc:AlternateContent>
+          <mc:Choice Requires="wps">
+            <w:drawing>
+              <wp:anchor distT="0" distB="0" distL="114300" distR="114300" simplePos="0" relativeHeight="251688960" behindDoc="0" locked="0" layoutInCell="1" allowOverlap="1" wp14:anchorId="51730FDB" wp14:editId="46341C00">
+                <wp:simplePos x="0" y="0"/>
+                <wp:positionH relativeFrom="column">
+                  <wp:posOffset>736600</wp:posOffset>
+                </wp:positionH>
+                <wp:positionV relativeFrom="paragraph">
+                  <wp:posOffset>201930</wp:posOffset>
+                </wp:positionV>
+                <wp:extent cx="584200" cy="514350"/>
+                <wp:effectExtent l="0" t="0" r="82550" b="57150"/>
+                <wp:wrapNone/>
+                <wp:docPr id="2" name="Straight Arrow Connector 2"/>
+                <wp:cNvGraphicFramePr/>
+                <a:graphic xmlns:a="http://schemas.openxmlformats.org/drawingml/2006/main">
+                  <a:graphicData uri="http://schemas.microsoft.com/office/word/2010/wordprocessingShape">
+                    <wps:wsp>
+                      <wps:cNvCnPr/>
+                      <wps:spPr>
+                        <a:xfrm>
+                          <a:off x="0" y="0"/>
+                          <a:ext cx="584200" cy="514350"/>
+                        </a:xfrm>
+                        <a:prstGeom prst="straightConnector1">
+                          <a:avLst/>
+                        </a:prstGeom>
+                        <a:ln>
+                          <a:tailEnd type="triangle"/>
+                        </a:ln>
+                      </wps:spPr>
+                      <wps:style>
+                        <a:lnRef idx="3">
+                          <a:schemeClr val="accent2"/>
+                        </a:lnRef>
+                        <a:fillRef idx="0">
+                          <a:schemeClr val="accent2"/>
+                        </a:fillRef>
+                        <a:effectRef idx="2">
+                          <a:schemeClr val="accent2"/>
+                        </a:effectRef>
+                        <a:fontRef idx="minor">
+                          <a:schemeClr val="tx1"/>
+                        </a:fontRef>
+                      </wps:style>
+                      <wps:bodyPr/>
+                    </wps:wsp>
+                  </a:graphicData>
+                </a:graphic>
+                <wp14:sizeRelH relativeFrom="margin">
+                  <wp14:pctWidth>0</wp14:pctWidth>
+                </wp14:sizeRelH>
+                <wp14:sizeRelV relativeFrom="margin">
+                  <wp14:pctHeight>0</wp14:pctHeight>
+                </wp14:sizeRelV>
+              </wp:anchor>
+            </w:drawing>
+          </mc:Choice>
+          <mc:Fallback>
+            <w:pict>
+              <v:shape w14:anchorId="7B46A886" id="Straight Arrow Connector 2" o:spid="_x0000_s1026" type="#_x0000_t32" style="position:absolute;margin-left:58pt;margin-top:15.9pt;width:46pt;height:40.5pt;z-index:251688960;visibility:visible;mso-wrap-style:square;mso-width-percent:0;mso-height-percent:0;mso-wrap-distance-left:9pt;mso-wrap-distance-top:0;mso-wrap-distance-right:9pt;mso-wrap-distance-bottom:0;mso-position-horizontal:absolute;mso-position-horizontal-relative:text;mso-position-vertical:absolute;mso-position-vertical-relative:text;mso-width-percent:0;mso-height-percent:0;mso-width-relative:margin;mso-height-relative:margin" o:gfxdata="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" strokecolor="#ed7d31 [3205]" strokeweight="1.5pt">
+                <v:stroke endarrow="block" joinstyle="miter"/>
+              </v:shape>
+            </w:pict>
+          </mc:Fallback>
+        </mc:AlternateContent>
+      </w:r>
+    </w:p>
+    <w:p>
+      <w:pPr>
+        <w:spacing w:before="60" w:after="100" w:afterAutospacing="1" w:line="240" w:lineRule="auto"/>
+        <w:ind w:left="360"/>
+        <w:rPr>
+          <w:noProof/>
+        </w:rPr>
+      </w:pPr>
+    </w:p>
+    <w:p>
+      <w:pPr>
+        <w:spacing w:before="60" w:after="100" w:afterAutospacing="1" w:line="240" w:lineRule="auto"/>
+        <w:ind w:left="360"/>
+        <w:rPr>
+          <w:rFonts w:ascii="Times New Roman" w:eastAsia="Times New Roman" w:hAnsi="Times New Roman" w:cs="Times New Roman"/>
+          <w:b/>
+          <w:color w:val="24292E"/>
+          <w:sz w:val="24"/>
+          <w:szCs w:val="24"/>
+        </w:rPr>
+      </w:pPr>
       <w:r>
         <w:rPr>
           <w:rFonts w:ascii="Times New Roman" w:eastAsia="Times New Roman" w:hAnsi="Times New Roman" w:cs="Times New Roman"/>
@@ -1082,10 +837,10 @@
               <wp:anchor distT="0" distB="0" distL="114300" distR="114300" simplePos="0" relativeHeight="251671552" behindDoc="0" locked="0" layoutInCell="1" allowOverlap="1" wp14:anchorId="79A017E8" wp14:editId="0DC21D77">
                 <wp:simplePos x="0" y="0"/>
                 <wp:positionH relativeFrom="column">
-                  <wp:posOffset>4692650</wp:posOffset>
+                  <wp:posOffset>4667250</wp:posOffset>
                 </wp:positionH>
                 <wp:positionV relativeFrom="paragraph">
-                  <wp:posOffset>201295</wp:posOffset>
+                  <wp:posOffset>8255</wp:posOffset>
                 </wp:positionV>
                 <wp:extent cx="685800" cy="520700"/>
                 <wp:effectExtent l="0" t="0" r="19050" b="12700"/>
@@ -1147,7 +902,7 @@
           </mc:Choice>
           <mc:Fallback>
             <w:pict>
-              <v:roundrect w14:anchorId="79A017E8" id="Rectangle: Rounded Corners 11" o:spid="_x0000_s1029" style="position:absolute;left:0;text-align:left;margin-left:369.5pt;margin-top:15.85pt;width:54pt;height:41pt;z-index:251671552;visibility:visible;mso-wrap-style:square;mso-wrap-distance-left:9pt;mso-wrap-distance-top:0;mso-wrap-distance-right:9pt;mso-wrap-distance-bottom:0;mso-position-horizontal:absolute;mso-position-horizontal-relative:text;mso-position-vertical:absolute;mso-position-vertical-relative:text;v-text-anchor:middle" arcsize="10923f" o:gfxdata="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" fillcolor="#4472c4 [3204]" strokecolor="#1f3763 [1604]" strokeweight="1pt">
+              <v:roundrect w14:anchorId="79A017E8" id="Rectangle: Rounded Corners 11" o:spid="_x0000_s1028" style="position:absolute;left:0;text-align:left;margin-left:367.5pt;margin-top:.65pt;width:54pt;height:41pt;z-index:251671552;visibility:visible;mso-wrap-style:square;mso-wrap-distance-left:9pt;mso-wrap-distance-top:0;mso-wrap-distance-right:9pt;mso-wrap-distance-bottom:0;mso-position-horizontal:absolute;mso-position-horizontal-relative:text;mso-position-vertical:absolute;mso-position-vertical-relative:text;v-text-anchor:middle" arcsize="10923f" o:gfxdata="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" fillcolor="#4472c4 [3204]" strokecolor="#1f3763 [1604]" strokeweight="1pt">
                 <v:stroke joinstyle="miter"/>
                 <v:textbox>
                   <w:txbxContent>
@@ -1179,13 +934,91 @@
         <mc:AlternateContent>
           <mc:Choice Requires="wps">
             <w:drawing>
+              <wp:anchor distT="0" distB="0" distL="114300" distR="114300" simplePos="0" relativeHeight="251676672" behindDoc="0" locked="0" layoutInCell="1" allowOverlap="1" wp14:anchorId="78BE71D7" wp14:editId="3D224C5A">
+                <wp:simplePos x="0" y="0"/>
+                <wp:positionH relativeFrom="column">
+                  <wp:posOffset>1974850</wp:posOffset>
+                </wp:positionH>
+                <wp:positionV relativeFrom="paragraph">
+                  <wp:posOffset>256540</wp:posOffset>
+                </wp:positionV>
+                <wp:extent cx="609600" cy="45719"/>
+                <wp:effectExtent l="0" t="38100" r="38100" b="88265"/>
+                <wp:wrapNone/>
+                <wp:docPr id="14" name="Straight Arrow Connector 14"/>
+                <wp:cNvGraphicFramePr/>
+                <a:graphic xmlns:a="http://schemas.openxmlformats.org/drawingml/2006/main">
+                  <a:graphicData uri="http://schemas.microsoft.com/office/word/2010/wordprocessingShape">
+                    <wps:wsp>
+                      <wps:cNvCnPr/>
+                      <wps:spPr>
+                        <a:xfrm>
+                          <a:off x="0" y="0"/>
+                          <a:ext cx="609600" cy="45719"/>
+                        </a:xfrm>
+                        <a:prstGeom prst="straightConnector1">
+                          <a:avLst/>
+                        </a:prstGeom>
+                        <a:ln>
+                          <a:tailEnd type="triangle"/>
+                        </a:ln>
+                      </wps:spPr>
+                      <wps:style>
+                        <a:lnRef idx="3">
+                          <a:schemeClr val="accent2"/>
+                        </a:lnRef>
+                        <a:fillRef idx="0">
+                          <a:schemeClr val="accent2"/>
+                        </a:fillRef>
+                        <a:effectRef idx="2">
+                          <a:schemeClr val="accent2"/>
+                        </a:effectRef>
+                        <a:fontRef idx="minor">
+                          <a:schemeClr val="tx1"/>
+                        </a:fontRef>
+                      </wps:style>
+                      <wps:bodyPr/>
+                    </wps:wsp>
+                  </a:graphicData>
+                </a:graphic>
+                <wp14:sizeRelH relativeFrom="margin">
+                  <wp14:pctWidth>0</wp14:pctWidth>
+                </wp14:sizeRelH>
+                <wp14:sizeRelV relativeFrom="margin">
+                  <wp14:pctHeight>0</wp14:pctHeight>
+                </wp14:sizeRelV>
+              </wp:anchor>
+            </w:drawing>
+          </mc:Choice>
+          <mc:Fallback>
+            <w:pict>
+              <v:shape w14:anchorId="3E49A416" id="Straight Arrow Connector 14" o:spid="_x0000_s1026" type="#_x0000_t32" style="position:absolute;margin-left:155.5pt;margin-top:20.2pt;width:48pt;height:3.6pt;z-index:251676672;visibility:visible;mso-wrap-style:square;mso-width-percent:0;mso-height-percent:0;mso-wrap-distance-left:9pt;mso-wrap-distance-top:0;mso-wrap-distance-right:9pt;mso-wrap-distance-bottom:0;mso-position-horizontal:absolute;mso-position-horizontal-relative:text;mso-position-vertical:absolute;mso-position-vertical-relative:text;mso-width-percent:0;mso-height-percent:0;mso-width-relative:margin;mso-height-relative:margin" o:gfxdata="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" strokecolor="#ed7d31 [3205]" strokeweight="1.5pt">
+                <v:stroke endarrow="block" joinstyle="miter"/>
+              </v:shape>
+            </w:pict>
+          </mc:Fallback>
+        </mc:AlternateContent>
+      </w:r>
+      <w:r>
+        <w:rPr>
+          <w:rFonts w:ascii="Times New Roman" w:eastAsia="Times New Roman" w:hAnsi="Times New Roman" w:cs="Times New Roman"/>
+          <w:b/>
+          <w:noProof/>
+          <w:color w:val="24292E"/>
+          <w:sz w:val="24"/>
+          <w:szCs w:val="24"/>
+          <w:lang w:val="it-IT"/>
+        </w:rPr>
+        <mc:AlternateContent>
+          <mc:Choice Requires="wps">
+            <w:drawing>
               <wp:anchor distT="0" distB="0" distL="114300" distR="114300" simplePos="0" relativeHeight="251659264" behindDoc="0" locked="0" layoutInCell="1" allowOverlap="1">
                 <wp:simplePos x="0" y="0"/>
                 <wp:positionH relativeFrom="margin">
-                  <wp:posOffset>2301875</wp:posOffset>
+                  <wp:posOffset>2587625</wp:posOffset>
                 </wp:positionH>
                 <wp:positionV relativeFrom="paragraph">
-                  <wp:posOffset>206375</wp:posOffset>
+                  <wp:posOffset>6985</wp:posOffset>
                 </wp:positionV>
                 <wp:extent cx="685800" cy="520700"/>
                 <wp:effectExtent l="0" t="0" r="19050" b="12700"/>
@@ -1250,7 +1083,7 @@
           </mc:Choice>
           <mc:Fallback>
             <w:pict>
-              <v:roundrect id="Rectangle: Rounded Corners 3" o:spid="_x0000_s1030" style="position:absolute;left:0;text-align:left;margin-left:181.25pt;margin-top:16.25pt;width:54pt;height:41pt;z-index:251659264;visibility:visible;mso-wrap-style:square;mso-wrap-distance-left:9pt;mso-wrap-distance-top:0;mso-wrap-distance-right:9pt;mso-wrap-distance-bottom:0;mso-position-horizontal:absolute;mso-position-horizontal-relative:margin;mso-position-vertical:absolute;mso-position-vertical-relative:text;v-text-anchor:middle" arcsize="10923f" o:gfxdata="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" fillcolor="#4472c4 [3204]" strokecolor="#1f3763 [1604]" strokeweight="1pt">
+              <v:roundrect id="Rectangle: Rounded Corners 3" o:spid="_x0000_s1029" style="position:absolute;left:0;text-align:left;margin-left:203.75pt;margin-top:.55pt;width:54pt;height:41pt;z-index:251659264;visibility:visible;mso-wrap-style:square;mso-wrap-distance-left:9pt;mso-wrap-distance-top:0;mso-wrap-distance-right:9pt;mso-wrap-distance-bottom:0;mso-position-horizontal:absolute;mso-position-horizontal-relative:margin;mso-position-vertical:absolute;mso-position-vertical-relative:text;v-text-anchor:middle" arcsize="10923f" o:gfxdata="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" fillcolor="#4472c4 [3204]" strokecolor="#1f3763 [1604]" strokeweight="1pt">
                 <v:stroke joinstyle="miter"/>
                 <v:textbox>
                   <w:txbxContent>
@@ -1273,19 +1106,6 @@
           </mc:Fallback>
         </mc:AlternateContent>
       </w:r>
-    </w:p>
-    <w:p>
-      <w:pPr>
-        <w:spacing w:before="60" w:after="100" w:afterAutospacing="1" w:line="240" w:lineRule="auto"/>
-        <w:ind w:left="360"/>
-        <w:rPr>
-          <w:rFonts w:ascii="Times New Roman" w:eastAsia="Times New Roman" w:hAnsi="Times New Roman" w:cs="Times New Roman"/>
-          <w:b/>
-          <w:color w:val="24292E"/>
-          <w:sz w:val="24"/>
-          <w:szCs w:val="24"/>
-        </w:rPr>
-      </w:pPr>
       <w:r>
         <w:rPr>
           <w:rFonts w:ascii="Times New Roman" w:eastAsia="Times New Roman" w:hAnsi="Times New Roman" w:cs="Times New Roman"/>
@@ -1299,287 +1119,18 @@
         <mc:AlternateContent>
           <mc:Choice Requires="wps">
             <w:drawing>
-              <wp:anchor distT="0" distB="0" distL="114300" distR="114300" simplePos="0" relativeHeight="251684864" behindDoc="0" locked="0" layoutInCell="1" allowOverlap="1" wp14:anchorId="78BE71D7" wp14:editId="3D224C5A">
+              <wp:anchor distT="0" distB="0" distL="114300" distR="114300" simplePos="0" relativeHeight="251686912" behindDoc="0" locked="0" layoutInCell="1" allowOverlap="1" wp14:anchorId="60921B26" wp14:editId="602859D1">
                 <wp:simplePos x="0" y="0"/>
-                <wp:positionH relativeFrom="column">
-                  <wp:posOffset>4070350</wp:posOffset>
+                <wp:positionH relativeFrom="margin">
+                  <wp:posOffset>0</wp:posOffset>
                 </wp:positionH>
                 <wp:positionV relativeFrom="paragraph">
-                  <wp:posOffset>332741</wp:posOffset>
-                </wp:positionV>
-                <wp:extent cx="641350" cy="323850"/>
-                <wp:effectExtent l="0" t="38100" r="63500" b="19050"/>
-                <wp:wrapNone/>
-                <wp:docPr id="18" name="Straight Arrow Connector 18"/>
-                <wp:cNvGraphicFramePr/>
-                <a:graphic xmlns:a="http://schemas.openxmlformats.org/drawingml/2006/main">
-                  <a:graphicData uri="http://schemas.microsoft.com/office/word/2010/wordprocessingShape">
-                    <wps:wsp>
-                      <wps:cNvCnPr/>
-                      <wps:spPr>
-                        <a:xfrm flipV="1">
-                          <a:off x="0" y="0"/>
-                          <a:ext cx="641350" cy="323850"/>
-                        </a:xfrm>
-                        <a:prstGeom prst="straightConnector1">
-                          <a:avLst/>
-                        </a:prstGeom>
-                        <a:ln>
-                          <a:tailEnd type="triangle"/>
-                        </a:ln>
-                      </wps:spPr>
-                      <wps:style>
-                        <a:lnRef idx="3">
-                          <a:schemeClr val="accent2"/>
-                        </a:lnRef>
-                        <a:fillRef idx="0">
-                          <a:schemeClr val="accent2"/>
-                        </a:fillRef>
-                        <a:effectRef idx="2">
-                          <a:schemeClr val="accent2"/>
-                        </a:effectRef>
-                        <a:fontRef idx="minor">
-                          <a:schemeClr val="tx1"/>
-                        </a:fontRef>
-                      </wps:style>
-                      <wps:bodyPr/>
-                    </wps:wsp>
-                  </a:graphicData>
-                </a:graphic>
-                <wp14:sizeRelH relativeFrom="margin">
-                  <wp14:pctWidth>0</wp14:pctWidth>
-                </wp14:sizeRelH>
-                <wp14:sizeRelV relativeFrom="margin">
-                  <wp14:pctHeight>0</wp14:pctHeight>
-                </wp14:sizeRelV>
-              </wp:anchor>
-            </w:drawing>
-          </mc:Choice>
-          <mc:Fallback>
-            <w:pict>
-              <v:shape w14:anchorId="5A2D9C81" id="Straight Arrow Connector 18" o:spid="_x0000_s1026" type="#_x0000_t32" style="position:absolute;margin-left:320.5pt;margin-top:26.2pt;width:50.5pt;height:25.5pt;flip:y;z-index:251684864;visibility:visible;mso-wrap-style:square;mso-width-percent:0;mso-height-percent:0;mso-wrap-distance-left:9pt;mso-wrap-distance-top:0;mso-wrap-distance-right:9pt;mso-wrap-distance-bottom:0;mso-position-horizontal:absolute;mso-position-horizontal-relative:text;mso-position-vertical:absolute;mso-position-vertical-relative:text;mso-width-percent:0;mso-height-percent:0;mso-width-relative:margin;mso-height-relative:margin" o:gfxdata="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" strokecolor="#ed7d31 [3205]" strokeweight="1.5pt">
-                <v:stroke endarrow="block" joinstyle="miter"/>
-              </v:shape>
-            </w:pict>
-          </mc:Fallback>
-        </mc:AlternateContent>
-      </w:r>
-      <w:r>
-        <w:rPr>
-          <w:rFonts w:ascii="Times New Roman" w:eastAsia="Times New Roman" w:hAnsi="Times New Roman" w:cs="Times New Roman"/>
-          <w:b/>
-          <w:noProof/>
-          <w:color w:val="24292E"/>
-          <w:sz w:val="24"/>
-          <w:szCs w:val="24"/>
-          <w:lang w:val="it-IT"/>
-        </w:rPr>
-        <mc:AlternateContent>
-          <mc:Choice Requires="wps">
-            <w:drawing>
-              <wp:anchor distT="0" distB="0" distL="114300" distR="114300" simplePos="0" relativeHeight="251680768" behindDoc="0" locked="0" layoutInCell="1" allowOverlap="1" wp14:anchorId="78BE71D7" wp14:editId="3D224C5A">
-                <wp:simplePos x="0" y="0"/>
-                <wp:positionH relativeFrom="column">
-                  <wp:posOffset>2959100</wp:posOffset>
-                </wp:positionH>
-                <wp:positionV relativeFrom="paragraph">
-                  <wp:posOffset>345440</wp:posOffset>
-                </wp:positionV>
-                <wp:extent cx="438150" cy="298450"/>
-                <wp:effectExtent l="0" t="0" r="76200" b="63500"/>
-                <wp:wrapNone/>
-                <wp:docPr id="16" name="Straight Arrow Connector 16"/>
-                <wp:cNvGraphicFramePr/>
-                <a:graphic xmlns:a="http://schemas.openxmlformats.org/drawingml/2006/main">
-                  <a:graphicData uri="http://schemas.microsoft.com/office/word/2010/wordprocessingShape">
-                    <wps:wsp>
-                      <wps:cNvCnPr/>
-                      <wps:spPr>
-                        <a:xfrm>
-                          <a:off x="0" y="0"/>
-                          <a:ext cx="438150" cy="298450"/>
-                        </a:xfrm>
-                        <a:prstGeom prst="straightConnector1">
-                          <a:avLst/>
-                        </a:prstGeom>
-                        <a:ln>
-                          <a:tailEnd type="triangle"/>
-                        </a:ln>
-                      </wps:spPr>
-                      <wps:style>
-                        <a:lnRef idx="3">
-                          <a:schemeClr val="accent2"/>
-                        </a:lnRef>
-                        <a:fillRef idx="0">
-                          <a:schemeClr val="accent2"/>
-                        </a:fillRef>
-                        <a:effectRef idx="2">
-                          <a:schemeClr val="accent2"/>
-                        </a:effectRef>
-                        <a:fontRef idx="minor">
-                          <a:schemeClr val="tx1"/>
-                        </a:fontRef>
-                      </wps:style>
-                      <wps:bodyPr/>
-                    </wps:wsp>
-                  </a:graphicData>
-                </a:graphic>
-                <wp14:sizeRelH relativeFrom="margin">
-                  <wp14:pctWidth>0</wp14:pctWidth>
-                </wp14:sizeRelH>
-                <wp14:sizeRelV relativeFrom="margin">
-                  <wp14:pctHeight>0</wp14:pctHeight>
-                </wp14:sizeRelV>
-              </wp:anchor>
-            </w:drawing>
-          </mc:Choice>
-          <mc:Fallback>
-            <w:pict>
-              <v:shape w14:anchorId="405849D2" id="Straight Arrow Connector 16" o:spid="_x0000_s1026" type="#_x0000_t32" style="position:absolute;margin-left:233pt;margin-top:27.2pt;width:34.5pt;height:23.5pt;z-index:251680768;visibility:visible;mso-wrap-style:square;mso-width-percent:0;mso-height-percent:0;mso-wrap-distance-left:9pt;mso-wrap-distance-top:0;mso-wrap-distance-right:9pt;mso-wrap-distance-bottom:0;mso-position-horizontal:absolute;mso-position-horizontal-relative:text;mso-position-vertical:absolute;mso-position-vertical-relative:text;mso-width-percent:0;mso-height-percent:0;mso-width-relative:margin;mso-height-relative:margin" o:gfxdata="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" strokecolor="#ed7d31 [3205]" strokeweight="1.5pt">
-                <v:stroke endarrow="block" joinstyle="miter"/>
-              </v:shape>
-            </w:pict>
-          </mc:Fallback>
-        </mc:AlternateContent>
-      </w:r>
-    </w:p>
-    <w:p>
-      <w:pPr>
-        <w:spacing w:before="60" w:after="100" w:afterAutospacing="1" w:line="240" w:lineRule="auto"/>
-        <w:ind w:left="360"/>
-        <w:rPr>
-          <w:rFonts w:ascii="Times New Roman" w:eastAsia="Times New Roman" w:hAnsi="Times New Roman" w:cs="Times New Roman"/>
-          <w:b/>
-          <w:color w:val="24292E"/>
-          <w:sz w:val="24"/>
-          <w:szCs w:val="24"/>
-        </w:rPr>
-      </w:pPr>
-      <w:r>
-        <w:rPr>
-          <w:rFonts w:ascii="Times New Roman" w:eastAsia="Times New Roman" w:hAnsi="Times New Roman" w:cs="Times New Roman"/>
-          <w:b/>
-          <w:noProof/>
-          <w:color w:val="24292E"/>
-          <w:sz w:val="24"/>
-          <w:szCs w:val="24"/>
-          <w:lang w:val="it-IT"/>
-        </w:rPr>
-        <mc:AlternateContent>
-          <mc:Choice Requires="wps">
-            <w:drawing>
-              <wp:anchor distT="0" distB="0" distL="114300" distR="114300" simplePos="0" relativeHeight="251667456" behindDoc="0" locked="0" layoutInCell="1" allowOverlap="1" wp14:anchorId="5893C7A2" wp14:editId="385E6972">
-                <wp:simplePos x="0" y="0"/>
-                <wp:positionH relativeFrom="column">
-                  <wp:posOffset>3403600</wp:posOffset>
-                </wp:positionH>
-                <wp:positionV relativeFrom="paragraph">
-                  <wp:posOffset>54610</wp:posOffset>
-                </wp:positionV>
-                <wp:extent cx="685800" cy="520700"/>
-                <wp:effectExtent l="0" t="0" r="19050" b="12700"/>
-                <wp:wrapNone/>
-                <wp:docPr id="8" name="Rectangle: Rounded Corners 8"/>
-                <wp:cNvGraphicFramePr/>
-                <a:graphic xmlns:a="http://schemas.openxmlformats.org/drawingml/2006/main">
-                  <a:graphicData uri="http://schemas.microsoft.com/office/word/2010/wordprocessingShape">
-                    <wps:wsp>
-                      <wps:cNvSpPr/>
-                      <wps:spPr>
-                        <a:xfrm>
-                          <a:off x="0" y="0"/>
-                          <a:ext cx="685800" cy="520700"/>
-                        </a:xfrm>
-                        <a:prstGeom prst="roundRect">
-                          <a:avLst/>
-                        </a:prstGeom>
-                      </wps:spPr>
-                      <wps:style>
-                        <a:lnRef idx="2">
-                          <a:schemeClr val="accent1">
-                            <a:shade val="50000"/>
-                          </a:schemeClr>
-                        </a:lnRef>
-                        <a:fillRef idx="1">
-                          <a:schemeClr val="accent1"/>
-                        </a:fillRef>
-                        <a:effectRef idx="0">
-                          <a:schemeClr val="accent1"/>
-                        </a:effectRef>
-                        <a:fontRef idx="minor">
-                          <a:schemeClr val="lt1"/>
-                        </a:fontRef>
-                      </wps:style>
-                      <wps:txbx>
-                        <w:txbxContent>
-                          <w:p>
-                            <w:pPr>
-                              <w:jc w:val="center"/>
-                            </w:pPr>
-                            <w:r>
-                              <w:t>User Story 5</w:t>
-                            </w:r>
-                          </w:p>
-                        </w:txbxContent>
-                      </wps:txbx>
-                      <wps:bodyPr rot="0" spcFirstLastPara="0" vertOverflow="overflow" horzOverflow="overflow" vert="horz" wrap="square" lIns="91440" tIns="45720" rIns="91440" bIns="45720" numCol="1" spcCol="0" rtlCol="0" fromWordArt="0" anchor="ctr" anchorCtr="0" forceAA="0" compatLnSpc="1">
-                        <a:prstTxWarp prst="textNoShape">
-                          <a:avLst/>
-                        </a:prstTxWarp>
-                        <a:noAutofit/>
-                      </wps:bodyPr>
-                    </wps:wsp>
-                  </a:graphicData>
-                </a:graphic>
-              </wp:anchor>
-            </w:drawing>
-          </mc:Choice>
-          <mc:Fallback>
-            <w:pict>
-              <v:roundrect w14:anchorId="5893C7A2" id="Rectangle: Rounded Corners 8" o:spid="_x0000_s1031" style="position:absolute;left:0;text-align:left;margin-left:268pt;margin-top:4.3pt;width:54pt;height:41pt;z-index:251667456;visibility:visible;mso-wrap-style:square;mso-wrap-distance-left:9pt;mso-wrap-distance-top:0;mso-wrap-distance-right:9pt;mso-wrap-distance-bottom:0;mso-position-horizontal:absolute;mso-position-horizontal-relative:text;mso-position-vertical:absolute;mso-position-vertical-relative:text;v-text-anchor:middle" arcsize="10923f" o:gfxdata="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" fillcolor="#4472c4 [3204]" strokecolor="#1f3763 [1604]" strokeweight="1pt">
-                <v:stroke joinstyle="miter"/>
-                <v:textbox>
-                  <w:txbxContent>
-                    <w:p>
-                      <w:pPr>
-                        <w:jc w:val="center"/>
-                      </w:pPr>
-                      <w:r>
-                        <w:t>User Story 5</w:t>
-                      </w:r>
-                    </w:p>
-                  </w:txbxContent>
-                </v:textbox>
-              </v:roundrect>
-            </w:pict>
-          </mc:Fallback>
-        </mc:AlternateContent>
-      </w:r>
-      <w:r>
-        <w:rPr>
-          <w:rFonts w:ascii="Times New Roman" w:eastAsia="Times New Roman" w:hAnsi="Times New Roman" w:cs="Times New Roman"/>
-          <w:b/>
-          <w:noProof/>
-          <w:color w:val="24292E"/>
-          <w:sz w:val="24"/>
-          <w:szCs w:val="24"/>
-          <w:lang w:val="it-IT"/>
-        </w:rPr>
-        <mc:AlternateContent>
-          <mc:Choice Requires="wps">
-            <w:drawing>
-              <wp:anchor distT="0" distB="0" distL="114300" distR="114300" simplePos="0" relativeHeight="251669504" behindDoc="0" locked="0" layoutInCell="1" allowOverlap="1" wp14:anchorId="21042B76" wp14:editId="380416EC">
-                <wp:simplePos x="0" y="0"/>
-                <wp:positionH relativeFrom="margin">
-                  <wp:align>left</wp:align>
-                </wp:positionH>
-                <wp:positionV relativeFrom="paragraph">
-                  <wp:posOffset>3810</wp:posOffset>
+                  <wp:posOffset>0</wp:posOffset>
                 </wp:positionV>
                 <wp:extent cx="749300" cy="546100"/>
                 <wp:effectExtent l="0" t="0" r="12700" b="25400"/>
                 <wp:wrapNone/>
-                <wp:docPr id="10" name="Rectangle: Rounded Corners 10"/>
+                <wp:docPr id="1" name="Rectangle: Rounded Corners 1"/>
                 <wp:cNvGraphicFramePr/>
                 <a:graphic xmlns:a="http://schemas.openxmlformats.org/drawingml/2006/main">
                   <a:graphicData uri="http://schemas.microsoft.com/office/word/2010/wordprocessingShape">
@@ -1645,7 +1196,7 @@
           </mc:Choice>
           <mc:Fallback>
             <w:pict>
-              <v:roundrect w14:anchorId="21042B76" id="Rectangle: Rounded Corners 10" o:spid="_x0000_s1032" style="position:absolute;left:0;text-align:left;margin-left:0;margin-top:.3pt;width:59pt;height:43pt;z-index:251669504;visibility:visible;mso-wrap-style:square;mso-width-percent:0;mso-height-percent:0;mso-wrap-distance-left:9pt;mso-wrap-distance-top:0;mso-wrap-distance-right:9pt;mso-wrap-distance-bottom:0;mso-position-horizontal:left;mso-position-horizontal-relative:margin;mso-position-vertical:absolute;mso-position-vertical-relative:text;mso-width-percent:0;mso-height-percent:0;mso-width-relative:margin;mso-height-relative:margin;v-text-anchor:middle" arcsize="10923f" o:gfxdata="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" fillcolor="#4472c4 [3204]" strokecolor="#1f3763 [1604]" strokeweight="1pt">
+              <v:roundrect w14:anchorId="60921B26" id="Rectangle: Rounded Corners 1" o:spid="_x0000_s1030" style="position:absolute;left:0;text-align:left;margin-left:0;margin-top:0;width:59pt;height:43pt;z-index:251686912;visibility:visible;mso-wrap-style:square;mso-width-percent:0;mso-height-percent:0;mso-wrap-distance-left:9pt;mso-wrap-distance-top:0;mso-wrap-distance-right:9pt;mso-wrap-distance-bottom:0;mso-position-horizontal:absolute;mso-position-horizontal-relative:margin;mso-position-vertical:absolute;mso-position-vertical-relative:text;mso-width-percent:0;mso-height-percent:0;mso-width-relative:margin;mso-height-relative:margin;v-text-anchor:middle" arcsize="10923f" o:gfxdata="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" fillcolor="#4472c4 [3204]" strokecolor="#1f3763 [1604]" strokeweight="1pt">
                 <v:stroke joinstyle="miter"/>
                 <v:textbox>
                   <w:txbxContent>
@@ -1668,6 +1219,184 @@
           </mc:Fallback>
         </mc:AlternateContent>
       </w:r>
+      <w:r>
+        <w:rPr>
+          <w:rFonts w:ascii="Times New Roman" w:eastAsia="Times New Roman" w:hAnsi="Times New Roman" w:cs="Times New Roman"/>
+          <w:b/>
+          <w:noProof/>
+          <w:color w:val="24292E"/>
+          <w:sz w:val="24"/>
+          <w:szCs w:val="24"/>
+          <w:lang w:val="it-IT"/>
+        </w:rPr>
+        <mc:AlternateContent>
+          <mc:Choice Requires="wps">
+            <w:drawing>
+              <wp:anchor distT="0" distB="0" distL="114300" distR="114300" simplePos="0" relativeHeight="251672576" behindDoc="0" locked="0" layoutInCell="1" allowOverlap="1">
+                <wp:simplePos x="0" y="0"/>
+                <wp:positionH relativeFrom="column">
+                  <wp:posOffset>749300</wp:posOffset>
+                </wp:positionH>
+                <wp:positionV relativeFrom="paragraph">
+                  <wp:posOffset>250825</wp:posOffset>
+                </wp:positionV>
+                <wp:extent cx="527050" cy="45719"/>
+                <wp:effectExtent l="0" t="38100" r="44450" b="88265"/>
+                <wp:wrapNone/>
+                <wp:docPr id="12" name="Straight Arrow Connector 12"/>
+                <wp:cNvGraphicFramePr/>
+                <a:graphic xmlns:a="http://schemas.openxmlformats.org/drawingml/2006/main">
+                  <a:graphicData uri="http://schemas.microsoft.com/office/word/2010/wordprocessingShape">
+                    <wps:wsp>
+                      <wps:cNvCnPr/>
+                      <wps:spPr>
+                        <a:xfrm>
+                          <a:off x="0" y="0"/>
+                          <a:ext cx="527050" cy="45719"/>
+                        </a:xfrm>
+                        <a:prstGeom prst="straightConnector1">
+                          <a:avLst/>
+                        </a:prstGeom>
+                        <a:ln>
+                          <a:tailEnd type="triangle"/>
+                        </a:ln>
+                      </wps:spPr>
+                      <wps:style>
+                        <a:lnRef idx="3">
+                          <a:schemeClr val="accent2"/>
+                        </a:lnRef>
+                        <a:fillRef idx="0">
+                          <a:schemeClr val="accent2"/>
+                        </a:fillRef>
+                        <a:effectRef idx="2">
+                          <a:schemeClr val="accent2"/>
+                        </a:effectRef>
+                        <a:fontRef idx="minor">
+                          <a:schemeClr val="tx1"/>
+                        </a:fontRef>
+                      </wps:style>
+                      <wps:bodyPr/>
+                    </wps:wsp>
+                  </a:graphicData>
+                </a:graphic>
+                <wp14:sizeRelH relativeFrom="margin">
+                  <wp14:pctWidth>0</wp14:pctWidth>
+                </wp14:sizeRelH>
+                <wp14:sizeRelV relativeFrom="margin">
+                  <wp14:pctHeight>0</wp14:pctHeight>
+                </wp14:sizeRelV>
+              </wp:anchor>
+            </w:drawing>
+          </mc:Choice>
+          <mc:Fallback>
+            <w:pict>
+              <v:shape w14:anchorId="55C54243" id="Straight Arrow Connector 12" o:spid="_x0000_s1026" type="#_x0000_t32" style="position:absolute;margin-left:59pt;margin-top:19.75pt;width:41.5pt;height:3.6pt;z-index:251672576;visibility:visible;mso-wrap-style:square;mso-width-percent:0;mso-height-percent:0;mso-wrap-distance-left:9pt;mso-wrap-distance-top:0;mso-wrap-distance-right:9pt;mso-wrap-distance-bottom:0;mso-position-horizontal:absolute;mso-position-horizontal-relative:text;mso-position-vertical:absolute;mso-position-vertical-relative:text;mso-width-percent:0;mso-height-percent:0;mso-width-relative:margin;mso-height-relative:margin" o:gfxdata="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" strokecolor="#ed7d31 [3205]" strokeweight="1.5pt">
+                <v:stroke endarrow="block" joinstyle="miter"/>
+              </v:shape>
+            </w:pict>
+          </mc:Fallback>
+        </mc:AlternateContent>
+      </w:r>
+      <w:r>
+        <w:rPr>
+          <w:rFonts w:ascii="Times New Roman" w:eastAsia="Times New Roman" w:hAnsi="Times New Roman" w:cs="Times New Roman"/>
+          <w:b/>
+          <w:noProof/>
+          <w:color w:val="24292E"/>
+          <w:sz w:val="24"/>
+          <w:szCs w:val="24"/>
+          <w:lang w:val="it-IT"/>
+        </w:rPr>
+        <mc:AlternateContent>
+          <mc:Choice Requires="wps">
+            <w:drawing>
+              <wp:anchor distT="0" distB="0" distL="114300" distR="114300" simplePos="0" relativeHeight="251663360" behindDoc="0" locked="0" layoutInCell="1" allowOverlap="1" wp14:anchorId="5893C7A2" wp14:editId="385E6972">
+                <wp:simplePos x="0" y="0"/>
+                <wp:positionH relativeFrom="column">
+                  <wp:posOffset>1276350</wp:posOffset>
+                </wp:positionH>
+                <wp:positionV relativeFrom="paragraph">
+                  <wp:posOffset>4445</wp:posOffset>
+                </wp:positionV>
+                <wp:extent cx="685800" cy="520700"/>
+                <wp:effectExtent l="0" t="0" r="19050" b="12700"/>
+                <wp:wrapNone/>
+                <wp:docPr id="6" name="Rectangle: Rounded Corners 6"/>
+                <wp:cNvGraphicFramePr/>
+                <a:graphic xmlns:a="http://schemas.openxmlformats.org/drawingml/2006/main">
+                  <a:graphicData uri="http://schemas.microsoft.com/office/word/2010/wordprocessingShape">
+                    <wps:wsp>
+                      <wps:cNvSpPr/>
+                      <wps:spPr>
+                        <a:xfrm>
+                          <a:off x="0" y="0"/>
+                          <a:ext cx="685800" cy="520700"/>
+                        </a:xfrm>
+                        <a:prstGeom prst="roundRect">
+                          <a:avLst/>
+                        </a:prstGeom>
+                      </wps:spPr>
+                      <wps:style>
+                        <a:lnRef idx="2">
+                          <a:schemeClr val="accent1">
+                            <a:shade val="50000"/>
+                          </a:schemeClr>
+                        </a:lnRef>
+                        <a:fillRef idx="1">
+                          <a:schemeClr val="accent1"/>
+                        </a:fillRef>
+                        <a:effectRef idx="0">
+                          <a:schemeClr val="accent1"/>
+                        </a:effectRef>
+                        <a:fontRef idx="minor">
+                          <a:schemeClr val="lt1"/>
+                        </a:fontRef>
+                      </wps:style>
+                      <wps:txbx>
+                        <w:txbxContent>
+                          <w:p>
+                            <w:pPr>
+                              <w:jc w:val="center"/>
+                            </w:pPr>
+                            <w:r>
+                              <w:t>User Story 2</w:t>
+                            </w:r>
+                          </w:p>
+                        </w:txbxContent>
+                      </wps:txbx>
+                      <wps:bodyPr rot="0" spcFirstLastPara="0" vertOverflow="overflow" horzOverflow="overflow" vert="horz" wrap="square" lIns="91440" tIns="45720" rIns="91440" bIns="45720" numCol="1" spcCol="0" rtlCol="0" fromWordArt="0" anchor="ctr" anchorCtr="0" forceAA="0" compatLnSpc="1">
+                        <a:prstTxWarp prst="textNoShape">
+                          <a:avLst/>
+                        </a:prstTxWarp>
+                        <a:noAutofit/>
+                      </wps:bodyPr>
+                    </wps:wsp>
+                  </a:graphicData>
+                </a:graphic>
+              </wp:anchor>
+            </w:drawing>
+          </mc:Choice>
+          <mc:Fallback>
+            <w:pict>
+              <v:roundrect w14:anchorId="5893C7A2" id="Rectangle: Rounded Corners 6" o:spid="_x0000_s1031" style="position:absolute;left:0;text-align:left;margin-left:100.5pt;margin-top:.35pt;width:54pt;height:41pt;z-index:251663360;visibility:visible;mso-wrap-style:square;mso-wrap-distance-left:9pt;mso-wrap-distance-top:0;mso-wrap-distance-right:9pt;mso-wrap-distance-bottom:0;mso-position-horizontal:absolute;mso-position-horizontal-relative:text;mso-position-vertical:absolute;mso-position-vertical-relative:text;v-text-anchor:middle" arcsize="10923f" o:gfxdata="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" fillcolor="#4472c4 [3204]" strokecolor="#1f3763 [1604]" strokeweight="1pt">
+                <v:stroke joinstyle="miter"/>
+                <v:textbox>
+                  <w:txbxContent>
+                    <w:p>
+                      <w:pPr>
+                        <w:jc w:val="center"/>
+                      </w:pPr>
+                      <w:r>
+                        <w:t>User Story 2</w:t>
+                      </w:r>
+                    </w:p>
+                  </w:txbxContent>
+                </v:textbox>
+              </v:roundrect>
+            </w:pict>
+          </mc:Fallback>
+        </mc:AlternateContent>
+      </w:r>
     </w:p>
     <w:p>
       <w:pPr>
@@ -1681,6 +1410,240 @@
           <w:szCs w:val="24"/>
         </w:rPr>
       </w:pPr>
+      <w:r>
+        <w:rPr>
+          <w:rFonts w:ascii="Times New Roman" w:eastAsia="Times New Roman" w:hAnsi="Times New Roman" w:cs="Times New Roman"/>
+          <w:b/>
+          <w:noProof/>
+          <w:color w:val="24292E"/>
+          <w:sz w:val="24"/>
+          <w:szCs w:val="24"/>
+          <w:lang w:val="it-IT"/>
+        </w:rPr>
+        <mc:AlternateContent>
+          <mc:Choice Requires="wps">
+            <w:drawing>
+              <wp:anchor distT="0" distB="0" distL="114300" distR="114300" simplePos="0" relativeHeight="251684864" behindDoc="0" locked="0" layoutInCell="1" allowOverlap="1" wp14:anchorId="78BE71D7" wp14:editId="3D224C5A">
+                <wp:simplePos x="0" y="0"/>
+                <wp:positionH relativeFrom="column">
+                  <wp:posOffset>4229100</wp:posOffset>
+                </wp:positionH>
+                <wp:positionV relativeFrom="paragraph">
+                  <wp:posOffset>151130</wp:posOffset>
+                </wp:positionV>
+                <wp:extent cx="457200" cy="361950"/>
+                <wp:effectExtent l="0" t="38100" r="57150" b="19050"/>
+                <wp:wrapNone/>
+                <wp:docPr id="18" name="Straight Arrow Connector 18"/>
+                <wp:cNvGraphicFramePr/>
+                <a:graphic xmlns:a="http://schemas.openxmlformats.org/drawingml/2006/main">
+                  <a:graphicData uri="http://schemas.microsoft.com/office/word/2010/wordprocessingShape">
+                    <wps:wsp>
+                      <wps:cNvCnPr/>
+                      <wps:spPr>
+                        <a:xfrm flipV="1">
+                          <a:off x="0" y="0"/>
+                          <a:ext cx="457200" cy="361950"/>
+                        </a:xfrm>
+                        <a:prstGeom prst="straightConnector1">
+                          <a:avLst/>
+                        </a:prstGeom>
+                        <a:ln>
+                          <a:tailEnd type="triangle"/>
+                        </a:ln>
+                      </wps:spPr>
+                      <wps:style>
+                        <a:lnRef idx="3">
+                          <a:schemeClr val="accent2"/>
+                        </a:lnRef>
+                        <a:fillRef idx="0">
+                          <a:schemeClr val="accent2"/>
+                        </a:fillRef>
+                        <a:effectRef idx="2">
+                          <a:schemeClr val="accent2"/>
+                        </a:effectRef>
+                        <a:fontRef idx="minor">
+                          <a:schemeClr val="tx1"/>
+                        </a:fontRef>
+                      </wps:style>
+                      <wps:bodyPr/>
+                    </wps:wsp>
+                  </a:graphicData>
+                </a:graphic>
+                <wp14:sizeRelH relativeFrom="margin">
+                  <wp14:pctWidth>0</wp14:pctWidth>
+                </wp14:sizeRelH>
+                <wp14:sizeRelV relativeFrom="margin">
+                  <wp14:pctHeight>0</wp14:pctHeight>
+                </wp14:sizeRelV>
+              </wp:anchor>
+            </w:drawing>
+          </mc:Choice>
+          <mc:Fallback>
+            <w:pict>
+              <v:shape w14:anchorId="1FEAFBF1" id="Straight Arrow Connector 18" o:spid="_x0000_s1026" type="#_x0000_t32" style="position:absolute;margin-left:333pt;margin-top:11.9pt;width:36pt;height:28.5pt;flip:y;z-index:251684864;visibility:visible;mso-wrap-style:square;mso-width-percent:0;mso-height-percent:0;mso-wrap-distance-left:9pt;mso-wrap-distance-top:0;mso-wrap-distance-right:9pt;mso-wrap-distance-bottom:0;mso-position-horizontal:absolute;mso-position-horizontal-relative:text;mso-position-vertical:absolute;mso-position-vertical-relative:text;mso-width-percent:0;mso-height-percent:0;mso-width-relative:margin;mso-height-relative:margin" o:gfxdata="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" strokecolor="#ed7d31 [3205]" strokeweight="1.5pt">
+                <v:stroke endarrow="block" joinstyle="miter"/>
+              </v:shape>
+            </w:pict>
+          </mc:Fallback>
+        </mc:AlternateContent>
+      </w:r>
+      <w:r>
+        <w:rPr>
+          <w:rFonts w:ascii="Times New Roman" w:eastAsia="Times New Roman" w:hAnsi="Times New Roman" w:cs="Times New Roman"/>
+          <w:b/>
+          <w:noProof/>
+          <w:color w:val="24292E"/>
+          <w:sz w:val="24"/>
+          <w:szCs w:val="24"/>
+          <w:lang w:val="it-IT"/>
+        </w:rPr>
+        <mc:AlternateContent>
+          <mc:Choice Requires="wps">
+            <w:drawing>
+              <wp:anchor distT="0" distB="0" distL="114300" distR="114300" simplePos="0" relativeHeight="251680768" behindDoc="0" locked="0" layoutInCell="1" allowOverlap="1" wp14:anchorId="78BE71D7" wp14:editId="3D224C5A">
+                <wp:simplePos x="0" y="0"/>
+                <wp:positionH relativeFrom="column">
+                  <wp:posOffset>3251200</wp:posOffset>
+                </wp:positionH>
+                <wp:positionV relativeFrom="paragraph">
+                  <wp:posOffset>113030</wp:posOffset>
+                </wp:positionV>
+                <wp:extent cx="342900" cy="406400"/>
+                <wp:effectExtent l="0" t="0" r="57150" b="50800"/>
+                <wp:wrapNone/>
+                <wp:docPr id="16" name="Straight Arrow Connector 16"/>
+                <wp:cNvGraphicFramePr/>
+                <a:graphic xmlns:a="http://schemas.openxmlformats.org/drawingml/2006/main">
+                  <a:graphicData uri="http://schemas.microsoft.com/office/word/2010/wordprocessingShape">
+                    <wps:wsp>
+                      <wps:cNvCnPr/>
+                      <wps:spPr>
+                        <a:xfrm>
+                          <a:off x="0" y="0"/>
+                          <a:ext cx="342900" cy="406400"/>
+                        </a:xfrm>
+                        <a:prstGeom prst="straightConnector1">
+                          <a:avLst/>
+                        </a:prstGeom>
+                        <a:ln>
+                          <a:tailEnd type="triangle"/>
+                        </a:ln>
+                      </wps:spPr>
+                      <wps:style>
+                        <a:lnRef idx="3">
+                          <a:schemeClr val="accent2"/>
+                        </a:lnRef>
+                        <a:fillRef idx="0">
+                          <a:schemeClr val="accent2"/>
+                        </a:fillRef>
+                        <a:effectRef idx="2">
+                          <a:schemeClr val="accent2"/>
+                        </a:effectRef>
+                        <a:fontRef idx="minor">
+                          <a:schemeClr val="tx1"/>
+                        </a:fontRef>
+                      </wps:style>
+                      <wps:bodyPr/>
+                    </wps:wsp>
+                  </a:graphicData>
+                </a:graphic>
+                <wp14:sizeRelH relativeFrom="margin">
+                  <wp14:pctWidth>0</wp14:pctWidth>
+                </wp14:sizeRelH>
+                <wp14:sizeRelV relativeFrom="margin">
+                  <wp14:pctHeight>0</wp14:pctHeight>
+                </wp14:sizeRelV>
+              </wp:anchor>
+            </w:drawing>
+          </mc:Choice>
+          <mc:Fallback>
+            <w:pict>
+              <v:shape w14:anchorId="02760F5F" id="Straight Arrow Connector 16" o:spid="_x0000_s1026" type="#_x0000_t32" style="position:absolute;margin-left:256pt;margin-top:8.9pt;width:27pt;height:32pt;z-index:251680768;visibility:visible;mso-wrap-style:square;mso-width-percent:0;mso-height-percent:0;mso-wrap-distance-left:9pt;mso-wrap-distance-top:0;mso-wrap-distance-right:9pt;mso-wrap-distance-bottom:0;mso-position-horizontal:absolute;mso-position-horizontal-relative:text;mso-position-vertical:absolute;mso-position-vertical-relative:text;mso-width-percent:0;mso-height-percent:0;mso-width-relative:margin;mso-height-relative:margin" o:gfxdata="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" strokecolor="#ed7d31 [3205]" strokeweight="1.5pt">
+                <v:stroke endarrow="block" joinstyle="miter"/>
+              </v:shape>
+            </w:pict>
+          </mc:Fallback>
+        </mc:AlternateContent>
+      </w:r>
+      <w:r>
+        <w:rPr>
+          <w:rFonts w:ascii="Times New Roman" w:eastAsia="Times New Roman" w:hAnsi="Times New Roman" w:cs="Times New Roman"/>
+          <w:b/>
+          <w:noProof/>
+          <w:color w:val="24292E"/>
+          <w:sz w:val="24"/>
+          <w:szCs w:val="24"/>
+          <w:lang w:val="it-IT"/>
+        </w:rPr>
+        <mc:AlternateContent>
+          <mc:Choice Requires="wps">
+            <w:drawing>
+              <wp:anchor distT="0" distB="0" distL="114300" distR="114300" simplePos="0" relativeHeight="251674624" behindDoc="0" locked="0" layoutInCell="1" allowOverlap="1" wp14:anchorId="78BE71D7" wp14:editId="3D224C5A">
+                <wp:simplePos x="0" y="0"/>
+                <wp:positionH relativeFrom="column">
+                  <wp:posOffset>749300</wp:posOffset>
+                </wp:positionH>
+                <wp:positionV relativeFrom="paragraph">
+                  <wp:posOffset>145415</wp:posOffset>
+                </wp:positionV>
+                <wp:extent cx="577850" cy="819150"/>
+                <wp:effectExtent l="0" t="38100" r="50800" b="19050"/>
+                <wp:wrapNone/>
+                <wp:docPr id="13" name="Straight Arrow Connector 13"/>
+                <wp:cNvGraphicFramePr/>
+                <a:graphic xmlns:a="http://schemas.openxmlformats.org/drawingml/2006/main">
+                  <a:graphicData uri="http://schemas.microsoft.com/office/word/2010/wordprocessingShape">
+                    <wps:wsp>
+                      <wps:cNvCnPr/>
+                      <wps:spPr>
+                        <a:xfrm flipV="1">
+                          <a:off x="0" y="0"/>
+                          <a:ext cx="577850" cy="819150"/>
+                        </a:xfrm>
+                        <a:prstGeom prst="straightConnector1">
+                          <a:avLst/>
+                        </a:prstGeom>
+                        <a:ln>
+                          <a:tailEnd type="triangle"/>
+                        </a:ln>
+                      </wps:spPr>
+                      <wps:style>
+                        <a:lnRef idx="3">
+                          <a:schemeClr val="accent2"/>
+                        </a:lnRef>
+                        <a:fillRef idx="0">
+                          <a:schemeClr val="accent2"/>
+                        </a:fillRef>
+                        <a:effectRef idx="2">
+                          <a:schemeClr val="accent2"/>
+                        </a:effectRef>
+                        <a:fontRef idx="minor">
+                          <a:schemeClr val="tx1"/>
+                        </a:fontRef>
+                      </wps:style>
+                      <wps:bodyPr/>
+                    </wps:wsp>
+                  </a:graphicData>
+                </a:graphic>
+                <wp14:sizeRelH relativeFrom="margin">
+                  <wp14:pctWidth>0</wp14:pctWidth>
+                </wp14:sizeRelH>
+                <wp14:sizeRelV relativeFrom="margin">
+                  <wp14:pctHeight>0</wp14:pctHeight>
+                </wp14:sizeRelV>
+              </wp:anchor>
+            </w:drawing>
+          </mc:Choice>
+          <mc:Fallback>
+            <w:pict>
+              <v:shape w14:anchorId="7E78E11D" id="Straight Arrow Connector 13" o:spid="_x0000_s1026" type="#_x0000_t32" style="position:absolute;margin-left:59pt;margin-top:11.45pt;width:45.5pt;height:64.5pt;flip:y;z-index:251674624;visibility:visible;mso-wrap-style:square;mso-width-percent:0;mso-height-percent:0;mso-wrap-distance-left:9pt;mso-wrap-distance-top:0;mso-wrap-distance-right:9pt;mso-wrap-distance-bottom:0;mso-position-horizontal:absolute;mso-position-horizontal-relative:text;mso-position-vertical:absolute;mso-position-vertical-relative:text;mso-width-percent:0;mso-height-percent:0;mso-width-relative:margin;mso-height-relative:margin" o:gfxdata="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" strokecolor="#ed7d31 [3205]" strokeweight="1.5pt">
+                <v:stroke endarrow="block" joinstyle="miter"/>
+              </v:shape>
+            </w:pict>
+          </mc:Fallback>
+        </mc:AlternateContent>
+      </w:r>
     </w:p>
     <w:p>
       <w:pPr>
@@ -1694,10 +1657,111 @@
           <w:szCs w:val="24"/>
         </w:rPr>
       </w:pPr>
+      <w:r>
+        <w:rPr>
+          <w:rFonts w:ascii="Times New Roman" w:eastAsia="Times New Roman" w:hAnsi="Times New Roman" w:cs="Times New Roman"/>
+          <w:b/>
+          <w:noProof/>
+          <w:color w:val="24292E"/>
+          <w:sz w:val="24"/>
+          <w:szCs w:val="24"/>
+          <w:lang w:val="it-IT"/>
+        </w:rPr>
+        <mc:AlternateContent>
+          <mc:Choice Requires="wps">
+            <w:drawing>
+              <wp:anchor distT="0" distB="0" distL="114300" distR="114300" simplePos="0" relativeHeight="251667456" behindDoc="0" locked="0" layoutInCell="1" allowOverlap="1" wp14:anchorId="5893C7A2" wp14:editId="385E6972">
+                <wp:simplePos x="0" y="0"/>
+                <wp:positionH relativeFrom="column">
+                  <wp:posOffset>3581400</wp:posOffset>
+                </wp:positionH>
+                <wp:positionV relativeFrom="paragraph">
+                  <wp:posOffset>115570</wp:posOffset>
+                </wp:positionV>
+                <wp:extent cx="685800" cy="520700"/>
+                <wp:effectExtent l="0" t="0" r="19050" b="12700"/>
+                <wp:wrapNone/>
+                <wp:docPr id="8" name="Rectangle: Rounded Corners 8"/>
+                <wp:cNvGraphicFramePr/>
+                <a:graphic xmlns:a="http://schemas.openxmlformats.org/drawingml/2006/main">
+                  <a:graphicData uri="http://schemas.microsoft.com/office/word/2010/wordprocessingShape">
+                    <wps:wsp>
+                      <wps:cNvSpPr/>
+                      <wps:spPr>
+                        <a:xfrm>
+                          <a:off x="0" y="0"/>
+                          <a:ext cx="685800" cy="520700"/>
+                        </a:xfrm>
+                        <a:prstGeom prst="roundRect">
+                          <a:avLst/>
+                        </a:prstGeom>
+                      </wps:spPr>
+                      <wps:style>
+                        <a:lnRef idx="2">
+                          <a:schemeClr val="accent1">
+                            <a:shade val="50000"/>
+                          </a:schemeClr>
+                        </a:lnRef>
+                        <a:fillRef idx="1">
+                          <a:schemeClr val="accent1"/>
+                        </a:fillRef>
+                        <a:effectRef idx="0">
+                          <a:schemeClr val="accent1"/>
+                        </a:effectRef>
+                        <a:fontRef idx="minor">
+                          <a:schemeClr val="lt1"/>
+                        </a:fontRef>
+                      </wps:style>
+                      <wps:txbx>
+                        <w:txbxContent>
+                          <w:p>
+                            <w:pPr>
+                              <w:jc w:val="center"/>
+                            </w:pPr>
+                            <w:r>
+                              <w:t>User Story 5</w:t>
+                            </w:r>
+                          </w:p>
+                        </w:txbxContent>
+                      </wps:txbx>
+                      <wps:bodyPr rot="0" spcFirstLastPara="0" vertOverflow="overflow" horzOverflow="overflow" vert="horz" wrap="square" lIns="91440" tIns="45720" rIns="91440" bIns="45720" numCol="1" spcCol="0" rtlCol="0" fromWordArt="0" anchor="ctr" anchorCtr="0" forceAA="0" compatLnSpc="1">
+                        <a:prstTxWarp prst="textNoShape">
+                          <a:avLst/>
+                        </a:prstTxWarp>
+                        <a:noAutofit/>
+                      </wps:bodyPr>
+                    </wps:wsp>
+                  </a:graphicData>
+                </a:graphic>
+              </wp:anchor>
+            </w:drawing>
+          </mc:Choice>
+          <mc:Fallback>
+            <w:pict>
+              <v:roundrect w14:anchorId="5893C7A2" id="Rectangle: Rounded Corners 8" o:spid="_x0000_s1032" style="position:absolute;left:0;text-align:left;margin-left:282pt;margin-top:9.1pt;width:54pt;height:41pt;z-index:251667456;visibility:visible;mso-wrap-style:square;mso-wrap-distance-left:9pt;mso-wrap-distance-top:0;mso-wrap-distance-right:9pt;mso-wrap-distance-bottom:0;mso-position-horizontal:absolute;mso-position-horizontal-relative:text;mso-position-vertical:absolute;mso-position-vertical-relative:text;v-text-anchor:middle" arcsize="10923f" o:gfxdata="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" fillcolor="#4472c4 [3204]" strokecolor="#1f3763 [1604]" strokeweight="1pt">
+                <v:stroke joinstyle="miter"/>
+                <v:textbox>
+                  <w:txbxContent>
+                    <w:p>
+                      <w:pPr>
+                        <w:jc w:val="center"/>
+                      </w:pPr>
+                      <w:r>
+                        <w:t>User Story 5</w:t>
+                      </w:r>
+                    </w:p>
+                  </w:txbxContent>
+                </v:textbox>
+              </v:roundrect>
+            </w:pict>
+          </mc:Fallback>
+        </mc:AlternateContent>
+      </w:r>
     </w:p>
     <w:p>
       <w:pPr>
         <w:spacing w:before="60" w:after="100" w:afterAutospacing="1" w:line="240" w:lineRule="auto"/>
+        <w:ind w:left="360"/>
         <w:rPr>
           <w:rFonts w:ascii="Times New Roman" w:eastAsia="Times New Roman" w:hAnsi="Times New Roman" w:cs="Times New Roman"/>
           <w:b/>
@@ -1706,10 +1770,124 @@
           <w:szCs w:val="24"/>
         </w:rPr>
       </w:pPr>
+      <w:r>
+        <w:rPr>
+          <w:rFonts w:ascii="Times New Roman" w:eastAsia="Times New Roman" w:hAnsi="Times New Roman" w:cs="Times New Roman"/>
+          <w:b/>
+          <w:noProof/>
+          <w:color w:val="24292E"/>
+          <w:sz w:val="24"/>
+          <w:szCs w:val="24"/>
+          <w:lang w:val="it-IT"/>
+        </w:rPr>
+        <mc:AlternateContent>
+          <mc:Choice Requires="wps">
+            <w:drawing>
+              <wp:anchor distT="0" distB="0" distL="114300" distR="114300" simplePos="0" relativeHeight="251669504" behindDoc="0" locked="0" layoutInCell="1" allowOverlap="1" wp14:anchorId="21042B76" wp14:editId="380416EC">
+                <wp:simplePos x="0" y="0"/>
+                <wp:positionH relativeFrom="margin">
+                  <wp:align>left</wp:align>
+                </wp:positionH>
+                <wp:positionV relativeFrom="paragraph">
+                  <wp:posOffset>3810</wp:posOffset>
+                </wp:positionV>
+                <wp:extent cx="749300" cy="546100"/>
+                <wp:effectExtent l="0" t="0" r="12700" b="25400"/>
+                <wp:wrapNone/>
+                <wp:docPr id="10" name="Rectangle: Rounded Corners 10"/>
+                <wp:cNvGraphicFramePr/>
+                <a:graphic xmlns:a="http://schemas.openxmlformats.org/drawingml/2006/main">
+                  <a:graphicData uri="http://schemas.microsoft.com/office/word/2010/wordprocessingShape">
+                    <wps:wsp>
+                      <wps:cNvSpPr/>
+                      <wps:spPr>
+                        <a:xfrm>
+                          <a:off x="0" y="0"/>
+                          <a:ext cx="749300" cy="546100"/>
+                        </a:xfrm>
+                        <a:prstGeom prst="roundRect">
+                          <a:avLst/>
+                        </a:prstGeom>
+                      </wps:spPr>
+                      <wps:style>
+                        <a:lnRef idx="2">
+                          <a:schemeClr val="accent1">
+                            <a:shade val="50000"/>
+                          </a:schemeClr>
+                        </a:lnRef>
+                        <a:fillRef idx="1">
+                          <a:schemeClr val="accent1"/>
+                        </a:fillRef>
+                        <a:effectRef idx="0">
+                          <a:schemeClr val="accent1"/>
+                        </a:effectRef>
+                        <a:fontRef idx="minor">
+                          <a:schemeClr val="lt1"/>
+                        </a:fontRef>
+                      </wps:style>
+                      <wps:txbx>
+                        <w:txbxContent>
+                          <w:p>
+                            <w:pPr>
+                              <w:jc w:val="center"/>
+                            </w:pPr>
+                            <w:r>
+                              <w:t>User Story 1</w:t>
+                            </w:r>
+                            <w:r>
+                              <w:t>c</w:t>
+                            </w:r>
+                          </w:p>
+                        </w:txbxContent>
+                      </wps:txbx>
+                      <wps:bodyPr rot="0" spcFirstLastPara="0" vertOverflow="overflow" horzOverflow="overflow" vert="horz" wrap="square" lIns="91440" tIns="45720" rIns="91440" bIns="45720" numCol="1" spcCol="0" rtlCol="0" fromWordArt="0" anchor="ctr" anchorCtr="0" forceAA="0" compatLnSpc="1">
+                        <a:prstTxWarp prst="textNoShape">
+                          <a:avLst/>
+                        </a:prstTxWarp>
+                        <a:noAutofit/>
+                      </wps:bodyPr>
+                    </wps:wsp>
+                  </a:graphicData>
+                </a:graphic>
+                <wp14:sizeRelH relativeFrom="margin">
+                  <wp14:pctWidth>0</wp14:pctWidth>
+                </wp14:sizeRelH>
+                <wp14:sizeRelV relativeFrom="margin">
+                  <wp14:pctHeight>0</wp14:pctHeight>
+                </wp14:sizeRelV>
+              </wp:anchor>
+            </w:drawing>
+          </mc:Choice>
+          <mc:Fallback>
+            <w:pict>
+              <v:roundrect w14:anchorId="21042B76" id="Rectangle: Rounded Corners 10" o:spid="_x0000_s1033" style="position:absolute;left:0;text-align:left;margin-left:0;margin-top:.3pt;width:59pt;height:43pt;z-index:251669504;visibility:visible;mso-wrap-style:square;mso-width-percent:0;mso-height-percent:0;mso-wrap-distance-left:9pt;mso-wrap-distance-top:0;mso-wrap-distance-right:9pt;mso-wrap-distance-bottom:0;mso-position-horizontal:left;mso-position-horizontal-relative:margin;mso-position-vertical:absolute;mso-position-vertical-relative:text;mso-width-percent:0;mso-height-percent:0;mso-width-relative:margin;mso-height-relative:margin;v-text-anchor:middle" arcsize="10923f" o:gfxdata="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" fillcolor="#4472c4 [3204]" strokecolor="#1f3763 [1604]" strokeweight="1pt">
+                <v:stroke joinstyle="miter"/>
+                <v:textbox>
+                  <w:txbxContent>
+                    <w:p>
+                      <w:pPr>
+                        <w:jc w:val="center"/>
+                      </w:pPr>
+                      <w:r>
+                        <w:t>User Story 1</w:t>
+                      </w:r>
+                      <w:r>
+                        <w:t>c</w:t>
+                      </w:r>
+                    </w:p>
+                  </w:txbxContent>
+                </v:textbox>
+                <w10:wrap anchorx="margin"/>
+              </v:roundrect>
+            </w:pict>
+          </mc:Fallback>
+        </mc:AlternateContent>
+      </w:r>
     </w:p>
     <w:p>
       <w:pPr>
         <w:spacing w:before="60" w:after="100" w:afterAutospacing="1" w:line="240" w:lineRule="auto"/>
+        <w:ind w:left="360"/>
         <w:rPr>
           <w:rFonts w:ascii="Times New Roman" w:eastAsia="Times New Roman" w:hAnsi="Times New Roman" w:cs="Times New Roman"/>
           <w:b/>
@@ -1722,13 +1900,37 @@
     <w:p>
       <w:pPr>
         <w:spacing w:before="60" w:after="100" w:afterAutospacing="1" w:line="240" w:lineRule="auto"/>
+        <w:ind w:left="360"/>
         <w:rPr>
           <w:rFonts w:ascii="Times New Roman" w:eastAsia="Times New Roman" w:hAnsi="Times New Roman" w:cs="Times New Roman"/>
           <w:b/>
           <w:color w:val="24292E"/>
           <w:sz w:val="24"/>
           <w:szCs w:val="24"/>
-          <w:lang w:val="it-IT"/>
+        </w:rPr>
+      </w:pPr>
+    </w:p>
+    <w:p>
+      <w:pPr>
+        <w:spacing w:before="60" w:after="100" w:afterAutospacing="1" w:line="240" w:lineRule="auto"/>
+        <w:rPr>
+          <w:rFonts w:ascii="Times New Roman" w:eastAsia="Times New Roman" w:hAnsi="Times New Roman" w:cs="Times New Roman"/>
+          <w:b/>
+          <w:color w:val="24292E"/>
+          <w:sz w:val="24"/>
+          <w:szCs w:val="24"/>
+        </w:rPr>
+      </w:pPr>
+    </w:p>
+    <w:p>
+      <w:pPr>
+        <w:spacing w:before="60" w:after="100" w:afterAutospacing="1" w:line="240" w:lineRule="auto"/>
+        <w:rPr>
+          <w:rFonts w:ascii="Times New Roman" w:eastAsia="Times New Roman" w:hAnsi="Times New Roman" w:cs="Times New Roman"/>
+          <w:b/>
+          <w:color w:val="24292E"/>
+          <w:sz w:val="24"/>
+          <w:szCs w:val="24"/>
         </w:rPr>
       </w:pPr>
     </w:p>
@@ -1834,7 +2036,7 @@
     <w:p>
       <w:pPr>
         <w:numPr>
-          <w:ilvl w:val="0"/>
+          <w:ilvl w:val="1"/>
           <w:numId w:val="3"/>
         </w:numPr>
         <w:spacing w:before="60" w:after="100" w:afterAutospacing="1" w:line="240" w:lineRule="auto"/>
@@ -1853,59 +2055,7 @@
           <w:szCs w:val="24"/>
           <w:shd w:val="clear" w:color="auto" w:fill="FFFFFF"/>
         </w:rPr>
-        <w:t>As a player I w</w:t>
-      </w:r>
-      <w:r>
-        <w:rPr>
-          <w:rFonts w:ascii="Times New Roman" w:hAnsi="Times New Roman" w:cs="Times New Roman"/>
-          <w:color w:val="24292E"/>
-          <w:sz w:val="24"/>
-          <w:szCs w:val="24"/>
-          <w:shd w:val="clear" w:color="auto" w:fill="FFFFFF"/>
-        </w:rPr>
-        <w:t>ant to see a representation of the</w:t>
-      </w:r>
-      <w:r>
-        <w:rPr>
-          <w:rFonts w:ascii="Times New Roman" w:hAnsi="Times New Roman" w:cs="Times New Roman"/>
-          <w:color w:val="24292E"/>
-          <w:sz w:val="24"/>
-          <w:szCs w:val="24"/>
-          <w:shd w:val="clear" w:color="auto" w:fill="FFFFFF"/>
-        </w:rPr>
-        <w:t xml:space="preserve"> </w:t>
-      </w:r>
-      <w:proofErr w:type="gramStart"/>
-      <w:r>
-        <w:rPr>
-          <w:rFonts w:ascii="Times New Roman" w:hAnsi="Times New Roman" w:cs="Times New Roman"/>
-          <w:color w:val="24292E"/>
-          <w:sz w:val="24"/>
-          <w:szCs w:val="24"/>
-          <w:shd w:val="clear" w:color="auto" w:fill="FFFFFF"/>
-        </w:rPr>
-        <w:t>deck</w:t>
-      </w:r>
-      <w:proofErr w:type="gramEnd"/>
-      <w:r>
-        <w:rPr>
-          <w:rFonts w:ascii="Times New Roman" w:hAnsi="Times New Roman" w:cs="Times New Roman"/>
-          <w:color w:val="24292E"/>
-          <w:sz w:val="24"/>
-          <w:szCs w:val="24"/>
-          <w:shd w:val="clear" w:color="auto" w:fill="FFFFFF"/>
-        </w:rPr>
-        <w:t xml:space="preserve"> so I know where to draw cards from.</w:t>
-      </w:r>
-      <w:r>
-        <w:rPr>
-          <w:rFonts w:ascii="Times New Roman" w:hAnsi="Times New Roman" w:cs="Times New Roman"/>
-          <w:color w:val="24292E"/>
-          <w:sz w:val="24"/>
-          <w:szCs w:val="24"/>
-          <w:shd w:val="clear" w:color="auto" w:fill="FFFFFF"/>
-        </w:rPr>
-        <w:t xml:space="preserve"> </w:t>
+        <w:t>As a player, I want a board with visually distinct start and finish spaces where the start space is immediately "before" the first square (on the "zeroth" square), the first space is red, and the finish space is Grandma's House, (which can be treated as any color) so that I know which direction to travel and when a player has completed the game.</w:t>
       </w:r>
     </w:p>
     <w:p>
@@ -1930,6 +2080,31 @@
           <w:szCs w:val="24"/>
           <w:shd w:val="clear" w:color="auto" w:fill="FFFFFF"/>
         </w:rPr>
+        <w:t xml:space="preserve">As a player I want to see a representation of the deck so I know where to draw cards from. </w:t>
+      </w:r>
+    </w:p>
+    <w:p>
+      <w:pPr>
+        <w:numPr>
+          <w:ilvl w:val="0"/>
+          <w:numId w:val="3"/>
+        </w:numPr>
+        <w:spacing w:before="60" w:after="100" w:afterAutospacing="1" w:line="240" w:lineRule="auto"/>
+        <w:rPr>
+          <w:rFonts w:ascii="Times New Roman" w:eastAsia="Times New Roman" w:hAnsi="Times New Roman" w:cs="Times New Roman"/>
+          <w:color w:val="24292E"/>
+          <w:sz w:val="24"/>
+          <w:szCs w:val="24"/>
+        </w:rPr>
+      </w:pPr>
+      <w:r>
+        <w:rPr>
+          <w:rFonts w:ascii="Times New Roman" w:hAnsi="Times New Roman" w:cs="Times New Roman"/>
+          <w:color w:val="24292E"/>
+          <w:sz w:val="24"/>
+          <w:szCs w:val="24"/>
+          <w:shd w:val="clear" w:color="auto" w:fill="FFFFFF"/>
+        </w:rPr>
         <w:t>As a player, I want a card to be displayed after it is drawn/dealt so that I know to which space I can move my token.</w:t>
       </w:r>
     </w:p>
@@ -1964,14 +2139,23 @@
           <w:ilvl w:val="0"/>
           <w:numId w:val="3"/>
         </w:numPr>
-        <w:spacing w:before="100" w:beforeAutospacing="1" w:after="100" w:afterAutospacing="1" w:line="240" w:lineRule="auto"/>
-        <w:rPr>
-          <w:rFonts w:ascii="Times New Roman" w:eastAsia="Times New Roman" w:hAnsi="Times New Roman" w:cs="Times New Roman"/>
-          <w:color w:val="24292E"/>
-          <w:sz w:val="24"/>
-          <w:szCs w:val="24"/>
-        </w:rPr>
-      </w:pPr>
+        <w:spacing w:before="60" w:after="100" w:afterAutospacing="1" w:line="240" w:lineRule="auto"/>
+        <w:rPr>
+          <w:rFonts w:ascii="Times New Roman" w:eastAsia="Times New Roman" w:hAnsi="Times New Roman" w:cs="Times New Roman"/>
+          <w:color w:val="24292E"/>
+          <w:sz w:val="24"/>
+          <w:szCs w:val="24"/>
+        </w:rPr>
+      </w:pPr>
+      <w:r>
+        <w:rPr>
+          <w:rFonts w:ascii="Times New Roman" w:eastAsia="Times New Roman" w:hAnsi="Times New Roman" w:cs="Times New Roman"/>
+          <w:color w:val="24292E"/>
+          <w:sz w:val="24"/>
+          <w:szCs w:val="24"/>
+        </w:rPr>
+        <w:t xml:space="preserve">As a player, I want to see one token for each player (including me) on the board so that I can see </w:t>
+      </w:r>
       <w:r>
         <w:rPr>
           <w:rFonts w:ascii="Times New Roman" w:hAnsi="Times New Roman" w:cs="Times New Roman"/>
@@ -1980,7 +2164,7 @@
           <w:szCs w:val="24"/>
           <w:shd w:val="clear" w:color="auto" w:fill="FFFFFF"/>
         </w:rPr>
-        <w:t>As a player, I want to see the number of players in the game displayed so that I always know how many players I am competing against.</w:t>
+        <w:t>how many players I am competing against.</w:t>
       </w:r>
     </w:p>
     <w:p>
@@ -1999,23 +2183,14 @@
       </w:pPr>
       <w:r>
         <w:rPr>
-          <w:rFonts w:ascii="Times New Roman" w:eastAsia="Times New Roman" w:hAnsi="Times New Roman" w:cs="Times New Roman"/>
-          <w:color w:val="24292E"/>
-          <w:sz w:val="24"/>
-          <w:szCs w:val="24"/>
-        </w:rPr>
-        <w:t>As a player, I want to see one token for each player (including me) on the board so that I can see who is playing.</w:t>
-      </w:r>
-    </w:p>
-    <w:p>
-      <w:pPr>
-        <w:jc w:val="center"/>
-        <w:rPr>
           <w:rFonts w:ascii="Times New Roman" w:hAnsi="Times New Roman" w:cs="Times New Roman"/>
-          <w:sz w:val="24"/>
-          <w:szCs w:val="24"/>
-        </w:rPr>
-      </w:pPr>
+          <w:color w:val="24292E"/>
+          <w:sz w:val="24"/>
+          <w:szCs w:val="24"/>
+          <w:shd w:val="clear" w:color="auto" w:fill="FFFFFF"/>
+        </w:rPr>
+        <w:t>As a user, I want players to be cycled through so that the game may advance and every user has a turn.</w:t>
+      </w:r>
       <w:bookmarkStart w:id="0" w:name="_GoBack"/>
       <w:bookmarkEnd w:id="0"/>
     </w:p>

</xml_diff>

<commit_message>
Deliverable 1 submission (including code commits before this one)
</commit_message>
<xml_diff>
--- a/Documentation/CS1530_Deliverable1.docx
+++ b/Documentation/CS1530_Deliverable1.docx
@@ -156,6 +156,7 @@
         </w:rPr>
         <w:t xml:space="preserve">Forrest Wang - </w:t>
       </w:r>
+      <w:proofErr w:type="spellStart"/>
       <w:r>
         <w:rPr>
           <w:rFonts w:ascii="Times New Roman" w:eastAsia="Times New Roman" w:hAnsi="Times New Roman" w:cs="Times New Roman"/>
@@ -165,6 +166,7 @@
         </w:rPr>
         <w:t>CanadianPianoMan</w:t>
       </w:r>
+      <w:proofErr w:type="spellEnd"/>
     </w:p>
     <w:p>
       <w:pPr>
@@ -632,7 +634,7 @@
           </mc:Choice>
           <mc:Fallback>
             <w:pict>
-              <v:shapetype w14:anchorId="08A77E48" id="_x0000_t32" coordsize="21600,21600" o:spt="32" o:oned="t" path="m,l21600,21600e" filled="f">
+              <v:shapetype w14:anchorId="6E1E1A75" id="_x0000_t32" coordsize="21600,21600" o:spt="32" o:oned="t" path="m,l21600,21600e" filled="f">
                 <v:path arrowok="t" fillok="f" o:connecttype="none"/>
                 <o:lock v:ext="edit" shapetype="t"/>
               </v:shapetype>
@@ -1168,10 +1170,7 @@
                               <w:jc w:val="center"/>
                             </w:pPr>
                             <w:r>
-                              <w:t>User Story 1</w:t>
-                            </w:r>
-                            <w:r>
-                              <w:t>b</w:t>
+                              <w:t>User Story 1b</w:t>
                             </w:r>
                           </w:p>
                         </w:txbxContent>
@@ -1205,10 +1204,7 @@
                         <w:jc w:val="center"/>
                       </w:pPr>
                       <w:r>
-                        <w:t>User Story 1</w:t>
-                      </w:r>
-                      <w:r>
-                        <w:t>b</w:t>
+                        <w:t>User Story 1b</w:t>
                       </w:r>
                     </w:p>
                   </w:txbxContent>
@@ -1900,7 +1896,6 @@
     <w:p>
       <w:pPr>
         <w:spacing w:before="60" w:after="100" w:afterAutospacing="1" w:line="240" w:lineRule="auto"/>
-        <w:ind w:left="360"/>
         <w:rPr>
           <w:rFonts w:ascii="Times New Roman" w:eastAsia="Times New Roman" w:hAnsi="Times New Roman" w:cs="Times New Roman"/>
           <w:b/>
@@ -1909,30 +1904,8 @@
           <w:szCs w:val="24"/>
         </w:rPr>
       </w:pPr>
-    </w:p>
-    <w:p>
-      <w:pPr>
-        <w:spacing w:before="60" w:after="100" w:afterAutospacing="1" w:line="240" w:lineRule="auto"/>
-        <w:rPr>
-          <w:rFonts w:ascii="Times New Roman" w:eastAsia="Times New Roman" w:hAnsi="Times New Roman" w:cs="Times New Roman"/>
-          <w:b/>
-          <w:color w:val="24292E"/>
-          <w:sz w:val="24"/>
-          <w:szCs w:val="24"/>
-        </w:rPr>
-      </w:pPr>
-    </w:p>
-    <w:p>
-      <w:pPr>
-        <w:spacing w:before="60" w:after="100" w:afterAutospacing="1" w:line="240" w:lineRule="auto"/>
-        <w:rPr>
-          <w:rFonts w:ascii="Times New Roman" w:eastAsia="Times New Roman" w:hAnsi="Times New Roman" w:cs="Times New Roman"/>
-          <w:b/>
-          <w:color w:val="24292E"/>
-          <w:sz w:val="24"/>
-          <w:szCs w:val="24"/>
-        </w:rPr>
-      </w:pPr>
+      <w:bookmarkStart w:id="0" w:name="_GoBack"/>
+      <w:bookmarkEnd w:id="0"/>
     </w:p>
     <w:p>
       <w:pPr>
@@ -2007,6 +1980,16 @@
         </w:rPr>
         <w:t>As a player, I want a game board so that I can easily interact with the game and see a visual representation of the current game state.</w:t>
       </w:r>
+      <w:r>
+        <w:rPr>
+          <w:rFonts w:ascii="Times New Roman" w:hAnsi="Times New Roman" w:cs="Times New Roman"/>
+          <w:color w:val="24292E"/>
+          <w:sz w:val="24"/>
+          <w:szCs w:val="24"/>
+          <w:shd w:val="clear" w:color="auto" w:fill="FFFFFF"/>
+        </w:rPr>
+        <w:t xml:space="preserve"> 8 story points.</w:t>
+      </w:r>
     </w:p>
     <w:p>
       <w:pPr>
@@ -2030,7 +2013,47 @@
           <w:szCs w:val="24"/>
           <w:shd w:val="clear" w:color="auto" w:fill="FFFFFF"/>
         </w:rPr>
-        <w:t>As a developer, I want the game board to include around 40 colored squares, alternating between several colors--red, yellow, blue, green, and orange, in that order--so that the possible game path is not too long or too short and is diverse for moderate difficulty.</w:t>
+        <w:t xml:space="preserve">As a </w:t>
+      </w:r>
+      <w:r>
+        <w:rPr>
+          <w:rFonts w:ascii="Times New Roman" w:hAnsi="Times New Roman" w:cs="Times New Roman"/>
+          <w:color w:val="24292E"/>
+          <w:sz w:val="24"/>
+          <w:szCs w:val="24"/>
+          <w:shd w:val="clear" w:color="auto" w:fill="FFFFFF"/>
+        </w:rPr>
+        <w:t>user</w:t>
+      </w:r>
+      <w:r>
+        <w:rPr>
+          <w:rFonts w:ascii="Times New Roman" w:hAnsi="Times New Roman" w:cs="Times New Roman"/>
+          <w:color w:val="24292E"/>
+          <w:sz w:val="24"/>
+          <w:szCs w:val="24"/>
+          <w:shd w:val="clear" w:color="auto" w:fill="FFFFFF"/>
+        </w:rPr>
+        <w:t>, I want the game board to include around 40 colored squares, alternating between several colors--red, yellow, blue, green, and orange, in that order--so that the possible game path is not too long or too short and is diverse for moderate difficulty.</w:t>
+      </w:r>
+      <w:r>
+        <w:rPr>
+          <w:rFonts w:ascii="Times New Roman" w:hAnsi="Times New Roman" w:cs="Times New Roman"/>
+          <w:color w:val="24292E"/>
+          <w:sz w:val="24"/>
+          <w:szCs w:val="24"/>
+          <w:shd w:val="clear" w:color="auto" w:fill="FFFFFF"/>
+        </w:rPr>
+        <w:t xml:space="preserve"> </w:t>
+      </w:r>
+      <w:r>
+        <w:rPr>
+          <w:rFonts w:ascii="Times New Roman" w:hAnsi="Times New Roman" w:cs="Times New Roman"/>
+          <w:color w:val="24292E"/>
+          <w:sz w:val="24"/>
+          <w:szCs w:val="24"/>
+          <w:shd w:val="clear" w:color="auto" w:fill="FFFFFF"/>
+        </w:rPr>
+        <w:t>4 story points.</w:t>
       </w:r>
     </w:p>
     <w:p>
@@ -2057,6 +2080,16 @@
         </w:rPr>
         <w:t>As a player, I want a board with visually distinct start and finish spaces where the start space is immediately "before" the first square (on the "zeroth" square), the first space is red, and the finish space is Grandma's House, (which can be treated as any color) so that I know which direction to travel and when a player has completed the game.</w:t>
       </w:r>
+      <w:r>
+        <w:rPr>
+          <w:rFonts w:ascii="Times New Roman" w:hAnsi="Times New Roman" w:cs="Times New Roman"/>
+          <w:color w:val="24292E"/>
+          <w:sz w:val="24"/>
+          <w:szCs w:val="24"/>
+          <w:shd w:val="clear" w:color="auto" w:fill="FFFFFF"/>
+        </w:rPr>
+        <w:t xml:space="preserve"> 2 story points.</w:t>
+      </w:r>
     </w:p>
     <w:p>
       <w:pPr>
@@ -2080,7 +2113,39 @@
           <w:szCs w:val="24"/>
           <w:shd w:val="clear" w:color="auto" w:fill="FFFFFF"/>
         </w:rPr>
-        <w:t xml:space="preserve">As a player I want to see a representation of the deck so I know where to draw cards from. </w:t>
+        <w:t xml:space="preserve">As a player I want to see a representation of the </w:t>
+      </w:r>
+      <w:proofErr w:type="gramStart"/>
+      <w:r>
+        <w:rPr>
+          <w:rFonts w:ascii="Times New Roman" w:hAnsi="Times New Roman" w:cs="Times New Roman"/>
+          <w:color w:val="24292E"/>
+          <w:sz w:val="24"/>
+          <w:szCs w:val="24"/>
+          <w:shd w:val="clear" w:color="auto" w:fill="FFFFFF"/>
+        </w:rPr>
+        <w:t>deck</w:t>
+      </w:r>
+      <w:proofErr w:type="gramEnd"/>
+      <w:r>
+        <w:rPr>
+          <w:rFonts w:ascii="Times New Roman" w:hAnsi="Times New Roman" w:cs="Times New Roman"/>
+          <w:color w:val="24292E"/>
+          <w:sz w:val="24"/>
+          <w:szCs w:val="24"/>
+          <w:shd w:val="clear" w:color="auto" w:fill="FFFFFF"/>
+        </w:rPr>
+        <w:t xml:space="preserve"> so I know where to draw cards from. </w:t>
+      </w:r>
+      <w:r>
+        <w:rPr>
+          <w:rFonts w:ascii="Times New Roman" w:hAnsi="Times New Roman" w:cs="Times New Roman"/>
+          <w:color w:val="24292E"/>
+          <w:sz w:val="24"/>
+          <w:szCs w:val="24"/>
+          <w:shd w:val="clear" w:color="auto" w:fill="FFFFFF"/>
+        </w:rPr>
+        <w:t>4 story points.</w:t>
       </w:r>
     </w:p>
     <w:p>
@@ -2105,7 +2170,17 @@
           <w:szCs w:val="24"/>
           <w:shd w:val="clear" w:color="auto" w:fill="FFFFFF"/>
         </w:rPr>
-        <w:t>As a player, I want a card to be displayed after it is drawn/dealt so that I know to which space I can move my token.</w:t>
+        <w:t>As a player, I want the initial deck to have 10 singles and 2 doubles of each color of card (red, yellow, blue, green, orange) so that there is an even distribution of card colors in the deck.</w:t>
+      </w:r>
+      <w:r>
+        <w:rPr>
+          <w:rFonts w:ascii="Times New Roman" w:hAnsi="Times New Roman" w:cs="Times New Roman"/>
+          <w:color w:val="24292E"/>
+          <w:sz w:val="24"/>
+          <w:szCs w:val="24"/>
+          <w:shd w:val="clear" w:color="auto" w:fill="FFFFFF"/>
+        </w:rPr>
+        <w:t xml:space="preserve"> 4 story points.</w:t>
       </w:r>
     </w:p>
     <w:p>
@@ -2132,6 +2207,16 @@
         </w:rPr>
         <w:t>As a player, I want the game to ask how many players there are so that I may specify how many competitors I want and to ensure that extra or unnecessary players are not added.</w:t>
       </w:r>
+      <w:r>
+        <w:rPr>
+          <w:rFonts w:ascii="Times New Roman" w:hAnsi="Times New Roman" w:cs="Times New Roman"/>
+          <w:color w:val="24292E"/>
+          <w:sz w:val="24"/>
+          <w:szCs w:val="24"/>
+          <w:shd w:val="clear" w:color="auto" w:fill="FFFFFF"/>
+        </w:rPr>
+        <w:t xml:space="preserve"> 4 story points.</w:t>
+      </w:r>
     </w:p>
     <w:p>
       <w:pPr>
@@ -2166,6 +2251,16 @@
         </w:rPr>
         <w:t>how many players I am competing against.</w:t>
       </w:r>
+      <w:r>
+        <w:rPr>
+          <w:rFonts w:ascii="Times New Roman" w:hAnsi="Times New Roman" w:cs="Times New Roman"/>
+          <w:color w:val="24292E"/>
+          <w:sz w:val="24"/>
+          <w:szCs w:val="24"/>
+          <w:shd w:val="clear" w:color="auto" w:fill="FFFFFF"/>
+        </w:rPr>
+        <w:t xml:space="preserve"> 4 story points.</w:t>
+      </w:r>
     </w:p>
     <w:p>
       <w:pPr>
@@ -2189,10 +2284,68 @@
           <w:szCs w:val="24"/>
           <w:shd w:val="clear" w:color="auto" w:fill="FFFFFF"/>
         </w:rPr>
-        <w:t>As a user, I want players to be cycled through so that the game may advance and every user has a turn.</w:t>
-      </w:r>
-      <w:bookmarkStart w:id="0" w:name="_GoBack"/>
-      <w:bookmarkEnd w:id="0"/>
+        <w:t>As a player, I want a card to be displayed after it is drawn</w:t>
+      </w:r>
+      <w:r>
+        <w:rPr>
+          <w:rFonts w:ascii="Times New Roman" w:hAnsi="Times New Roman" w:cs="Times New Roman"/>
+          <w:color w:val="24292E"/>
+          <w:sz w:val="24"/>
+          <w:szCs w:val="24"/>
+          <w:shd w:val="clear" w:color="auto" w:fill="FFFFFF"/>
+        </w:rPr>
+        <w:t xml:space="preserve"> (by clicking on the Deck)</w:t>
+      </w:r>
+      <w:r>
+        <w:rPr>
+          <w:rFonts w:ascii="Times New Roman" w:hAnsi="Times New Roman" w:cs="Times New Roman"/>
+          <w:color w:val="24292E"/>
+          <w:sz w:val="24"/>
+          <w:szCs w:val="24"/>
+          <w:shd w:val="clear" w:color="auto" w:fill="FFFFFF"/>
+        </w:rPr>
+        <w:t xml:space="preserve"> so that I know to which space I can move my token</w:t>
+      </w:r>
+      <w:r>
+        <w:rPr>
+          <w:rFonts w:ascii="Times New Roman" w:hAnsi="Times New Roman" w:cs="Times New Roman"/>
+          <w:color w:val="24292E"/>
+          <w:sz w:val="24"/>
+          <w:szCs w:val="24"/>
+          <w:shd w:val="clear" w:color="auto" w:fill="FFFFFF"/>
+        </w:rPr>
+        <w:t xml:space="preserve"> and </w:t>
+      </w:r>
+      <w:r>
+        <w:rPr>
+          <w:rFonts w:ascii="Times New Roman" w:hAnsi="Times New Roman" w:cs="Times New Roman"/>
+          <w:color w:val="24292E"/>
+          <w:sz w:val="24"/>
+          <w:szCs w:val="24"/>
+          <w:shd w:val="clear" w:color="auto" w:fill="FFFFFF"/>
+        </w:rPr>
+        <w:t xml:space="preserve">can </w:t>
+      </w:r>
+      <w:r>
+        <w:rPr>
+          <w:rFonts w:ascii="Times New Roman" w:hAnsi="Times New Roman" w:cs="Times New Roman"/>
+          <w:color w:val="24292E"/>
+          <w:sz w:val="24"/>
+          <w:szCs w:val="24"/>
+          <w:shd w:val="clear" w:color="auto" w:fill="FFFFFF"/>
+        </w:rPr>
+        <w:t>advance the current turn</w:t>
+      </w:r>
+      <w:r>
+        <w:rPr>
+          <w:rFonts w:ascii="Times New Roman" w:hAnsi="Times New Roman" w:cs="Times New Roman"/>
+          <w:color w:val="24292E"/>
+          <w:sz w:val="24"/>
+          <w:szCs w:val="24"/>
+          <w:shd w:val="clear" w:color="auto" w:fill="FFFFFF"/>
+        </w:rPr>
+        <w:t>. 8 story points.</w:t>
+      </w:r>
     </w:p>
     <w:sectPr>
       <w:pgSz w:w="12240" w:h="15840"/>

</xml_diff>

<commit_message>
Deliverable 1 final submission (including code commits before this one)
</commit_message>
<xml_diff>
--- a/Documentation/CS1530_Deliverable1.docx
+++ b/Documentation/CS1530_Deliverable1.docx
@@ -156,7 +156,6 @@
         </w:rPr>
         <w:t xml:space="preserve">Forrest Wang - </w:t>
       </w:r>
-      <w:proofErr w:type="spellStart"/>
       <w:r>
         <w:rPr>
           <w:rFonts w:ascii="Times New Roman" w:eastAsia="Times New Roman" w:hAnsi="Times New Roman" w:cs="Times New Roman"/>
@@ -166,7 +165,6 @@
         </w:rPr>
         <w:t>CanadianPianoMan</w:t>
       </w:r>
-      <w:proofErr w:type="spellEnd"/>
     </w:p>
     <w:p>
       <w:pPr>
@@ -634,7 +632,7 @@
           </mc:Choice>
           <mc:Fallback>
             <w:pict>
-              <v:shapetype w14:anchorId="6E1E1A75" id="_x0000_t32" coordsize="21600,21600" o:spt="32" o:oned="t" path="m,l21600,21600e" filled="f">
+              <v:shapetype w14:anchorId="53E136D7" id="_x0000_t32" coordsize="21600,21600" o:spt="32" o:oned="t" path="m,l21600,21600e" filled="f">
                 <v:path arrowok="t" fillok="f" o:connecttype="none"/>
                 <o:lock v:ext="edit" shapetype="t"/>
               </v:shapetype>
@@ -1904,8 +1902,6 @@
           <w:szCs w:val="24"/>
         </w:rPr>
       </w:pPr>
-      <w:bookmarkStart w:id="0" w:name="_GoBack"/>
-      <w:bookmarkEnd w:id="0"/>
     </w:p>
     <w:p>
       <w:pPr>
@@ -2113,29 +2109,7 @@
           <w:szCs w:val="24"/>
           <w:shd w:val="clear" w:color="auto" w:fill="FFFFFF"/>
         </w:rPr>
-        <w:t xml:space="preserve">As a player I want to see a representation of the </w:t>
-      </w:r>
-      <w:proofErr w:type="gramStart"/>
-      <w:r>
-        <w:rPr>
-          <w:rFonts w:ascii="Times New Roman" w:hAnsi="Times New Roman" w:cs="Times New Roman"/>
-          <w:color w:val="24292E"/>
-          <w:sz w:val="24"/>
-          <w:szCs w:val="24"/>
-          <w:shd w:val="clear" w:color="auto" w:fill="FFFFFF"/>
-        </w:rPr>
-        <w:t>deck</w:t>
-      </w:r>
-      <w:proofErr w:type="gramEnd"/>
-      <w:r>
-        <w:rPr>
-          <w:rFonts w:ascii="Times New Roman" w:hAnsi="Times New Roman" w:cs="Times New Roman"/>
-          <w:color w:val="24292E"/>
-          <w:sz w:val="24"/>
-          <w:szCs w:val="24"/>
-          <w:shd w:val="clear" w:color="auto" w:fill="FFFFFF"/>
-        </w:rPr>
-        <w:t xml:space="preserve"> so I know where to draw cards from. </w:t>
+        <w:t xml:space="preserve">As a player I want to see a representation of the deck so I know where to draw cards from. </w:t>
       </w:r>
       <w:r>
         <w:rPr>
@@ -2346,6 +2320,18 @@
         </w:rPr>
         <w:t>. 8 story points.</w:t>
       </w:r>
+      <w:r>
+        <w:rPr>
+          <w:rFonts w:ascii="Times New Roman" w:hAnsi="Times New Roman" w:cs="Times New Roman"/>
+          <w:color w:val="24292E"/>
+          <w:sz w:val="24"/>
+          <w:szCs w:val="24"/>
+          <w:shd w:val="clear" w:color="auto" w:fill="FFFFFF"/>
+        </w:rPr>
+        <w:t xml:space="preserve">  </w:t>
+      </w:r>
+      <w:bookmarkStart w:id="0" w:name="_GoBack"/>
+      <w:bookmarkEnd w:id="0"/>
     </w:p>
     <w:sectPr>
       <w:pgSz w:w="12240" w:h="15840"/>

</xml_diff>

<commit_message>
Revert "Merge pull request #29 from nick16754/Deck-and-Display"
This reverts commit 455cfd1d987565173eb8013cc64b4742f0ab92db, reversing
changes made to c0796224e3656e1ae1351d643b2f408ecf2e8586.
</commit_message>
<xml_diff>
--- a/Documentation/CS1530_Deliverable1.docx
+++ b/Documentation/CS1530_Deliverable1.docx
@@ -632,7 +632,7 @@
           </mc:Choice>
           <mc:Fallback>
             <w:pict>
-              <v:shapetype w14:anchorId="53E136D7" id="_x0000_t32" coordsize="21600,21600" o:spt="32" o:oned="t" path="m,l21600,21600e" filled="f">
+              <v:shapetype w14:anchorId="08A77E48" id="_x0000_t32" coordsize="21600,21600" o:spt="32" o:oned="t" path="m,l21600,21600e" filled="f">
                 <v:path arrowok="t" fillok="f" o:connecttype="none"/>
                 <o:lock v:ext="edit" shapetype="t"/>
               </v:shapetype>
@@ -1168,7 +1168,10 @@
                               <w:jc w:val="center"/>
                             </w:pPr>
                             <w:r>
-                              <w:t>User Story 1b</w:t>
+                              <w:t>User Story 1</w:t>
+                            </w:r>
+                            <w:r>
+                              <w:t>b</w:t>
                             </w:r>
                           </w:p>
                         </w:txbxContent>
@@ -1202,7 +1205,10 @@
                         <w:jc w:val="center"/>
                       </w:pPr>
                       <w:r>
-                        <w:t>User Story 1b</w:t>
+                        <w:t>User Story 1</w:t>
+                      </w:r>
+                      <w:r>
+                        <w:t>b</w:t>
                       </w:r>
                     </w:p>
                   </w:txbxContent>
@@ -1894,6 +1900,31 @@
     <w:p>
       <w:pPr>
         <w:spacing w:before="60" w:after="100" w:afterAutospacing="1" w:line="240" w:lineRule="auto"/>
+        <w:ind w:left="360"/>
+        <w:rPr>
+          <w:rFonts w:ascii="Times New Roman" w:eastAsia="Times New Roman" w:hAnsi="Times New Roman" w:cs="Times New Roman"/>
+          <w:b/>
+          <w:color w:val="24292E"/>
+          <w:sz w:val="24"/>
+          <w:szCs w:val="24"/>
+        </w:rPr>
+      </w:pPr>
+    </w:p>
+    <w:p>
+      <w:pPr>
+        <w:spacing w:before="60" w:after="100" w:afterAutospacing="1" w:line="240" w:lineRule="auto"/>
+        <w:rPr>
+          <w:rFonts w:ascii="Times New Roman" w:eastAsia="Times New Roman" w:hAnsi="Times New Roman" w:cs="Times New Roman"/>
+          <w:b/>
+          <w:color w:val="24292E"/>
+          <w:sz w:val="24"/>
+          <w:szCs w:val="24"/>
+        </w:rPr>
+      </w:pPr>
+    </w:p>
+    <w:p>
+      <w:pPr>
+        <w:spacing w:before="60" w:after="100" w:afterAutospacing="1" w:line="240" w:lineRule="auto"/>
         <w:rPr>
           <w:rFonts w:ascii="Times New Roman" w:eastAsia="Times New Roman" w:hAnsi="Times New Roman" w:cs="Times New Roman"/>
           <w:b/>
@@ -1976,16 +2007,6 @@
         </w:rPr>
         <w:t>As a player, I want a game board so that I can easily interact with the game and see a visual representation of the current game state.</w:t>
       </w:r>
-      <w:r>
-        <w:rPr>
-          <w:rFonts w:ascii="Times New Roman" w:hAnsi="Times New Roman" w:cs="Times New Roman"/>
-          <w:color w:val="24292E"/>
-          <w:sz w:val="24"/>
-          <w:szCs w:val="24"/>
-          <w:shd w:val="clear" w:color="auto" w:fill="FFFFFF"/>
-        </w:rPr>
-        <w:t xml:space="preserve"> 8 story points.</w:t>
-      </w:r>
     </w:p>
     <w:p>
       <w:pPr>
@@ -2009,47 +2030,7 @@
           <w:szCs w:val="24"/>
           <w:shd w:val="clear" w:color="auto" w:fill="FFFFFF"/>
         </w:rPr>
-        <w:t xml:space="preserve">As a </w:t>
-      </w:r>
-      <w:r>
-        <w:rPr>
-          <w:rFonts w:ascii="Times New Roman" w:hAnsi="Times New Roman" w:cs="Times New Roman"/>
-          <w:color w:val="24292E"/>
-          <w:sz w:val="24"/>
-          <w:szCs w:val="24"/>
-          <w:shd w:val="clear" w:color="auto" w:fill="FFFFFF"/>
-        </w:rPr>
-        <w:t>user</w:t>
-      </w:r>
-      <w:r>
-        <w:rPr>
-          <w:rFonts w:ascii="Times New Roman" w:hAnsi="Times New Roman" w:cs="Times New Roman"/>
-          <w:color w:val="24292E"/>
-          <w:sz w:val="24"/>
-          <w:szCs w:val="24"/>
-          <w:shd w:val="clear" w:color="auto" w:fill="FFFFFF"/>
-        </w:rPr>
-        <w:t>, I want the game board to include around 40 colored squares, alternating between several colors--red, yellow, blue, green, and orange, in that order--so that the possible game path is not too long or too short and is diverse for moderate difficulty.</w:t>
-      </w:r>
-      <w:r>
-        <w:rPr>
-          <w:rFonts w:ascii="Times New Roman" w:hAnsi="Times New Roman" w:cs="Times New Roman"/>
-          <w:color w:val="24292E"/>
-          <w:sz w:val="24"/>
-          <w:szCs w:val="24"/>
-          <w:shd w:val="clear" w:color="auto" w:fill="FFFFFF"/>
-        </w:rPr>
-        <w:t xml:space="preserve"> </w:t>
-      </w:r>
-      <w:r>
-        <w:rPr>
-          <w:rFonts w:ascii="Times New Roman" w:hAnsi="Times New Roman" w:cs="Times New Roman"/>
-          <w:color w:val="24292E"/>
-          <w:sz w:val="24"/>
-          <w:szCs w:val="24"/>
-          <w:shd w:val="clear" w:color="auto" w:fill="FFFFFF"/>
-        </w:rPr>
-        <w:t>4 story points.</w:t>
+        <w:t>As a developer, I want the game board to include around 40 colored squares, alternating between several colors--red, yellow, blue, green, and orange, in that order--so that the possible game path is not too long or too short and is diverse for moderate difficulty.</w:t>
       </w:r>
     </w:p>
     <w:p>
@@ -2076,16 +2057,6 @@
         </w:rPr>
         <w:t>As a player, I want a board with visually distinct start and finish spaces where the start space is immediately "before" the first square (on the "zeroth" square), the first space is red, and the finish space is Grandma's House, (which can be treated as any color) so that I know which direction to travel and when a player has completed the game.</w:t>
       </w:r>
-      <w:r>
-        <w:rPr>
-          <w:rFonts w:ascii="Times New Roman" w:hAnsi="Times New Roman" w:cs="Times New Roman"/>
-          <w:color w:val="24292E"/>
-          <w:sz w:val="24"/>
-          <w:szCs w:val="24"/>
-          <w:shd w:val="clear" w:color="auto" w:fill="FFFFFF"/>
-        </w:rPr>
-        <w:t xml:space="preserve"> 2 story points.</w:t>
-      </w:r>
     </w:p>
     <w:p>
       <w:pPr>
@@ -2111,16 +2082,6 @@
         </w:rPr>
         <w:t xml:space="preserve">As a player I want to see a representation of the deck so I know where to draw cards from. </w:t>
       </w:r>
-      <w:r>
-        <w:rPr>
-          <w:rFonts w:ascii="Times New Roman" w:hAnsi="Times New Roman" w:cs="Times New Roman"/>
-          <w:color w:val="24292E"/>
-          <w:sz w:val="24"/>
-          <w:szCs w:val="24"/>
-          <w:shd w:val="clear" w:color="auto" w:fill="FFFFFF"/>
-        </w:rPr>
-        <w:t>4 story points.</w:t>
-      </w:r>
     </w:p>
     <w:p>
       <w:pPr>
@@ -2144,17 +2105,7 @@
           <w:szCs w:val="24"/>
           <w:shd w:val="clear" w:color="auto" w:fill="FFFFFF"/>
         </w:rPr>
-        <w:t>As a player, I want the initial deck to have 10 singles and 2 doubles of each color of card (red, yellow, blue, green, orange) so that there is an even distribution of card colors in the deck.</w:t>
-      </w:r>
-      <w:r>
-        <w:rPr>
-          <w:rFonts w:ascii="Times New Roman" w:hAnsi="Times New Roman" w:cs="Times New Roman"/>
-          <w:color w:val="24292E"/>
-          <w:sz w:val="24"/>
-          <w:szCs w:val="24"/>
-          <w:shd w:val="clear" w:color="auto" w:fill="FFFFFF"/>
-        </w:rPr>
-        <w:t xml:space="preserve"> 4 story points.</w:t>
+        <w:t>As a player, I want a card to be displayed after it is drawn/dealt so that I know to which space I can move my token.</w:t>
       </w:r>
     </w:p>
     <w:p>
@@ -2181,16 +2132,6 @@
         </w:rPr>
         <w:t>As a player, I want the game to ask how many players there are so that I may specify how many competitors I want and to ensure that extra or unnecessary players are not added.</w:t>
       </w:r>
-      <w:r>
-        <w:rPr>
-          <w:rFonts w:ascii="Times New Roman" w:hAnsi="Times New Roman" w:cs="Times New Roman"/>
-          <w:color w:val="24292E"/>
-          <w:sz w:val="24"/>
-          <w:szCs w:val="24"/>
-          <w:shd w:val="clear" w:color="auto" w:fill="FFFFFF"/>
-        </w:rPr>
-        <w:t xml:space="preserve"> 4 story points.</w:t>
-      </w:r>
     </w:p>
     <w:p>
       <w:pPr>
@@ -2225,16 +2166,6 @@
         </w:rPr>
         <w:t>how many players I am competing against.</w:t>
       </w:r>
-      <w:r>
-        <w:rPr>
-          <w:rFonts w:ascii="Times New Roman" w:hAnsi="Times New Roman" w:cs="Times New Roman"/>
-          <w:color w:val="24292E"/>
-          <w:sz w:val="24"/>
-          <w:szCs w:val="24"/>
-          <w:shd w:val="clear" w:color="auto" w:fill="FFFFFF"/>
-        </w:rPr>
-        <w:t xml:space="preserve"> 4 story points.</w:t>
-      </w:r>
     </w:p>
     <w:p>
       <w:pPr>
@@ -2258,77 +2189,7 @@
           <w:szCs w:val="24"/>
           <w:shd w:val="clear" w:color="auto" w:fill="FFFFFF"/>
         </w:rPr>
-        <w:t>As a player, I want a card to be displayed after it is drawn</w:t>
-      </w:r>
-      <w:r>
-        <w:rPr>
-          <w:rFonts w:ascii="Times New Roman" w:hAnsi="Times New Roman" w:cs="Times New Roman"/>
-          <w:color w:val="24292E"/>
-          <w:sz w:val="24"/>
-          <w:szCs w:val="24"/>
-          <w:shd w:val="clear" w:color="auto" w:fill="FFFFFF"/>
-        </w:rPr>
-        <w:t xml:space="preserve"> (by clicking on the Deck)</w:t>
-      </w:r>
-      <w:r>
-        <w:rPr>
-          <w:rFonts w:ascii="Times New Roman" w:hAnsi="Times New Roman" w:cs="Times New Roman"/>
-          <w:color w:val="24292E"/>
-          <w:sz w:val="24"/>
-          <w:szCs w:val="24"/>
-          <w:shd w:val="clear" w:color="auto" w:fill="FFFFFF"/>
-        </w:rPr>
-        <w:t xml:space="preserve"> so that I know to which space I can move my token</w:t>
-      </w:r>
-      <w:r>
-        <w:rPr>
-          <w:rFonts w:ascii="Times New Roman" w:hAnsi="Times New Roman" w:cs="Times New Roman"/>
-          <w:color w:val="24292E"/>
-          <w:sz w:val="24"/>
-          <w:szCs w:val="24"/>
-          <w:shd w:val="clear" w:color="auto" w:fill="FFFFFF"/>
-        </w:rPr>
-        <w:t xml:space="preserve"> and </w:t>
-      </w:r>
-      <w:r>
-        <w:rPr>
-          <w:rFonts w:ascii="Times New Roman" w:hAnsi="Times New Roman" w:cs="Times New Roman"/>
-          <w:color w:val="24292E"/>
-          <w:sz w:val="24"/>
-          <w:szCs w:val="24"/>
-          <w:shd w:val="clear" w:color="auto" w:fill="FFFFFF"/>
-        </w:rPr>
-        <w:t xml:space="preserve">can </w:t>
-      </w:r>
-      <w:r>
-        <w:rPr>
-          <w:rFonts w:ascii="Times New Roman" w:hAnsi="Times New Roman" w:cs="Times New Roman"/>
-          <w:color w:val="24292E"/>
-          <w:sz w:val="24"/>
-          <w:szCs w:val="24"/>
-          <w:shd w:val="clear" w:color="auto" w:fill="FFFFFF"/>
-        </w:rPr>
-        <w:t>advance the current turn</w:t>
-      </w:r>
-      <w:r>
-        <w:rPr>
-          <w:rFonts w:ascii="Times New Roman" w:hAnsi="Times New Roman" w:cs="Times New Roman"/>
-          <w:color w:val="24292E"/>
-          <w:sz w:val="24"/>
-          <w:szCs w:val="24"/>
-          <w:shd w:val="clear" w:color="auto" w:fill="FFFFFF"/>
-        </w:rPr>
-        <w:t>. 8 story points.</w:t>
-      </w:r>
-      <w:r>
-        <w:rPr>
-          <w:rFonts w:ascii="Times New Roman" w:hAnsi="Times New Roman" w:cs="Times New Roman"/>
-          <w:color w:val="24292E"/>
-          <w:sz w:val="24"/>
-          <w:szCs w:val="24"/>
-          <w:shd w:val="clear" w:color="auto" w:fill="FFFFFF"/>
-        </w:rPr>
-        <w:t xml:space="preserve">  </w:t>
+        <w:t>As a user, I want players to be cycled through so that the game may advance and every user has a turn.</w:t>
       </w:r>
       <w:bookmarkStart w:id="0" w:name="_GoBack"/>
       <w:bookmarkEnd w:id="0"/>

</xml_diff>